<commit_message>
docs: :memo: student 2
</commit_message>
<xml_diff>
--- a/reports/00 - Identification Form.docx
+++ b/reports/00 - Identification Form.docx
@@ -703,7 +703,6 @@
             <w:placeholder>
               <w:docPart w:val="6EEE99372F0D4FB5A03EB0BDF6AF76C7"/>
             </w:placeholder>
-            <w:showingPlcHdr/>
           </w:sdtPr>
           <w:sdtContent>
             <w:tc>
@@ -724,15 +723,13 @@
                 </w:pPr>
                 <w:r>
                   <w:rPr>
-                    <w:rStyle w:val="Textodelmarcadordeposicin"/>
+                    <w:rFonts w:asciiTheme="majorHAnsi" w:eastAsia="Calibri" w:hAnsiTheme="majorHAnsi" w:cstheme="majorHAnsi"/>
                     <w:i/>
                     <w:iCs/>
                     <w:sz w:val="22"/>
                     <w:szCs w:val="22"/>
-                    <w:shd w:val="clear" w:color="auto" w:fill="FFF2CC" w:themeFill="accent4" w:themeFillTint="33"/>
-                    <w:lang w:val="es-ES"/>
                   </w:rPr>
-                  <w:t>Your institutional email</w:t>
+                  <w:t>juaprifer@alum.us.es</w:t>
                 </w:r>
               </w:p>
             </w:tc>
@@ -873,7 +870,6 @@
             <w:placeholder>
               <w:docPart w:val="82942A0EA77541EF928400BF197CB291"/>
             </w:placeholder>
-            <w:showingPlcHdr/>
           </w:sdtPr>
           <w:sdtContent>
             <w:tc>
@@ -894,15 +890,13 @@
                 </w:pPr>
                 <w:r>
                   <w:rPr>
-                    <w:rStyle w:val="Textodelmarcadordeposicin"/>
+                    <w:rFonts w:asciiTheme="majorHAnsi" w:eastAsia="Calibri" w:hAnsiTheme="majorHAnsi" w:cstheme="majorHAnsi"/>
                     <w:i/>
                     <w:iCs/>
                     <w:sz w:val="22"/>
                     <w:szCs w:val="22"/>
-                    <w:shd w:val="clear" w:color="auto" w:fill="FFF2CC" w:themeFill="accent4" w:themeFillTint="33"/>
-                    <w:lang w:val="es-ES"/>
                   </w:rPr>
-                  <w:t>Your UVUS</w:t>
+                  <w:t>SDL0657</w:t>
                 </w:r>
               </w:p>
             </w:tc>
@@ -1039,7 +1033,6 @@
             <w:placeholder>
               <w:docPart w:val="1D4305A9657A4581875BF2F5A67E0B98"/>
             </w:placeholder>
-            <w:showingPlcHdr/>
           </w:sdtPr>
           <w:sdtContent>
             <w:tc>
@@ -1060,15 +1053,13 @@
                 </w:pPr>
                 <w:r>
                   <w:rPr>
-                    <w:rStyle w:val="Textodelmarcadordeposicin"/>
+                    <w:rFonts w:asciiTheme="majorHAnsi" w:eastAsia="Calibri" w:hAnsiTheme="majorHAnsi" w:cstheme="majorHAnsi"/>
                     <w:i/>
                     <w:iCs/>
                     <w:sz w:val="22"/>
                     <w:szCs w:val="22"/>
-                    <w:shd w:val="clear" w:color="auto" w:fill="FFF2CC" w:themeFill="accent4" w:themeFillTint="33"/>
-                    <w:lang w:val="es-ES"/>
                   </w:rPr>
-                  <w:t>Surname, Name</w:t>
+                  <w:t>Prieto Fernández, Juan</w:t>
                 </w:r>
               </w:p>
             </w:tc>
@@ -1247,7 +1238,6 @@
             <w:placeholder>
               <w:docPart w:val="4AB32200232041A5AAE9D047CBEFE3E7"/>
             </w:placeholder>
-            <w:showingPlcHdr/>
           </w:sdtPr>
           <w:sdtContent>
             <w:tc>
@@ -1268,15 +1258,13 @@
                 </w:pPr>
                 <w:r>
                   <w:rPr>
-                    <w:rStyle w:val="Textodelmarcadordeposicin"/>
+                    <w:rFonts w:asciiTheme="majorHAnsi" w:eastAsia="Calibri" w:hAnsiTheme="majorHAnsi" w:cstheme="majorHAnsi"/>
                     <w:i/>
                     <w:iCs/>
                     <w:sz w:val="22"/>
                     <w:szCs w:val="22"/>
-                    <w:shd w:val="clear" w:color="auto" w:fill="FFF2CC" w:themeFill="accent4" w:themeFillTint="33"/>
-                    <w:lang w:val="es-ES"/>
                   </w:rPr>
-                  <w:t>Roles</w:t>
+                  <w:t>Developer, Tester</w:t>
                 </w:r>
               </w:p>
             </w:tc>
@@ -5451,6 +5439,7 @@
     <w:rsid w:val="00B847D5"/>
     <w:rsid w:val="00BA349C"/>
     <w:rsid w:val="00C1468D"/>
+    <w:rsid w:val="00C84515"/>
     <w:rsid w:val="00C919A2"/>
     <w:rsid w:val="00CE21C4"/>
     <w:rsid w:val="00DC6B61"/>
@@ -5458,6 +5447,7 @@
     <w:rsid w:val="00E566B1"/>
     <w:rsid w:val="00E64F2D"/>
     <w:rsid w:val="00E77A2D"/>
+    <w:rsid w:val="00F419E4"/>
   </w:rsids>
   <m:mathPr>
     <m:mathFont m:val="Cambria Math"/>

</xml_diff>

<commit_message>
docs: extend chartering and identification documentation
</commit_message>
<xml_diff>
--- a/reports/00 - Identification Form.docx
+++ b/reports/00 - Identification Form.docx
@@ -1,6 +1,6 @@
 
 <file path=word/document.xml><?xml version="1.0" encoding="utf-8"?>
-<w:document xmlns:wpc="http://schemas.microsoft.com/office/word/2010/wordprocessingCanvas" xmlns:cx="http://schemas.microsoft.com/office/drawing/2014/chartex" xmlns:cx1="http://schemas.microsoft.com/office/drawing/2015/9/8/chartex" xmlns:cx2="http://schemas.microsoft.com/office/drawing/2015/10/21/chartex" xmlns:cx3="http://schemas.microsoft.com/office/drawing/2016/5/9/chartex" xmlns:cx4="http://schemas.microsoft.com/office/drawing/2016/5/10/chartex" xmlns:cx5="http://schemas.microsoft.com/office/drawing/2016/5/11/chartex" xmlns:cx6="http://schemas.microsoft.com/office/drawing/2016/5/12/chartex" xmlns:cx7="http://schemas.microsoft.com/office/drawing/2016/5/13/chartex" xmlns:cx8="http://schemas.microsoft.com/office/drawing/2016/5/14/chartex" xmlns:mc="http://schemas.openxmlformats.org/markup-compatibility/2006" xmlns:aink="http://schemas.microsoft.com/office/drawing/2016/ink" xmlns:am3d="http://schemas.microsoft.com/office/drawing/2017/model3d" xmlns:o="urn:schemas-microsoft-com:office:office" xmlns:oel="http://schemas.microsoft.com/office/2019/extlst" xmlns:r="http://schemas.openxmlformats.org/officeDocument/2006/relationships" xmlns:m="http://schemas.openxmlformats.org/officeDocument/2006/math" xmlns:v="urn:schemas-microsoft-com:vml" xmlns:wp14="http://schemas.microsoft.com/office/word/2010/wordprocessingDrawing" xmlns:wp="http://schemas.openxmlformats.org/drawingml/2006/wordprocessingDrawing" xmlns:w10="urn:schemas-microsoft-com:office:word" xmlns:w="http://schemas.openxmlformats.org/wordprocessingml/2006/main" xmlns:w14="http://schemas.microsoft.com/office/word/2010/wordml" xmlns:w15="http://schemas.microsoft.com/office/word/2012/wordml" xmlns:w16cex="http://schemas.microsoft.com/office/word/2018/wordml/cex" xmlns:w16cid="http://schemas.microsoft.com/office/word/2016/wordml/cid" xmlns:w16="http://schemas.microsoft.com/office/word/2018/wordml" xmlns:w16du="http://schemas.microsoft.com/office/word/2023/wordml/word16du" xmlns:w16sdtdh="http://schemas.microsoft.com/office/word/2020/wordml/sdtdatahash" xmlns:w16sdtfl="http://schemas.microsoft.com/office/word/2024/wordml/sdtformatlock" xmlns:w16se="http://schemas.microsoft.com/office/word/2015/wordml/symex" xmlns:wpg="http://schemas.microsoft.com/office/word/2010/wordprocessingGroup" xmlns:wpi="http://schemas.microsoft.com/office/word/2010/wordprocessingInk" xmlns:wne="http://schemas.microsoft.com/office/word/2006/wordml" xmlns:wps="http://schemas.microsoft.com/office/word/2010/wordprocessingShape" mc:Ignorable="w14 w15 w16se w16cid w16 w16cex w16sdtdh w16sdtfl w16du wp14">
+<w:document xmlns:wpc="http://schemas.microsoft.com/office/word/2010/wordprocessingCanvas" xmlns:cx="http://schemas.microsoft.com/office/drawing/2014/chartex" xmlns:cx1="http://schemas.microsoft.com/office/drawing/2015/9/8/chartex" xmlns:cx2="http://schemas.microsoft.com/office/drawing/2015/10/21/chartex" xmlns:cx3="http://schemas.microsoft.com/office/drawing/2016/5/9/chartex" xmlns:cx4="http://schemas.microsoft.com/office/drawing/2016/5/10/chartex" xmlns:cx5="http://schemas.microsoft.com/office/drawing/2016/5/11/chartex" xmlns:cx6="http://schemas.microsoft.com/office/drawing/2016/5/12/chartex" xmlns:cx7="http://schemas.microsoft.com/office/drawing/2016/5/13/chartex" xmlns:cx8="http://schemas.microsoft.com/office/drawing/2016/5/14/chartex" xmlns:mc="http://schemas.openxmlformats.org/markup-compatibility/2006" xmlns:aink="http://schemas.microsoft.com/office/drawing/2016/ink" xmlns:am3d="http://schemas.microsoft.com/office/drawing/2017/model3d" xmlns:o="urn:schemas-microsoft-com:office:office" xmlns:oel="http://schemas.microsoft.com/office/2019/extlst" xmlns:r="http://schemas.openxmlformats.org/officeDocument/2006/relationships" xmlns:m="http://schemas.openxmlformats.org/officeDocument/2006/math" xmlns:v="urn:schemas-microsoft-com:vml" xmlns:wp14="http://schemas.microsoft.com/office/word/2010/wordprocessingDrawing" xmlns:wp="http://schemas.openxmlformats.org/drawingml/2006/wordprocessingDrawing" xmlns:w10="urn:schemas-microsoft-com:office:word" xmlns:w="http://schemas.openxmlformats.org/wordprocessingml/2006/main" xmlns:w14="http://schemas.microsoft.com/office/word/2010/wordml" xmlns:w15="http://schemas.microsoft.com/office/word/2012/wordml" xmlns:w16cex="http://schemas.microsoft.com/office/word/2018/wordml/cex" xmlns:w16cid="http://schemas.microsoft.com/office/word/2016/wordml/cid" xmlns:w16="http://schemas.microsoft.com/office/word/2018/wordml" xmlns:w16sdtdh="http://schemas.microsoft.com/office/word/2020/wordml/sdtdatahash" xmlns:w16se="http://schemas.microsoft.com/office/word/2015/wordml/symex" xmlns:wpg="http://schemas.microsoft.com/office/word/2010/wordprocessingGroup" xmlns:wpi="http://schemas.microsoft.com/office/word/2010/wordprocessingInk" xmlns:wne="http://schemas.microsoft.com/office/word/2006/wordml" xmlns:wps="http://schemas.microsoft.com/office/word/2010/wordprocessingShape" mc:Ignorable="w14 w15 w16se w16cid w16 w16cex w16sdtdh wp14">
   <w:body>
     <w:p>
       <w:pPr>
@@ -482,6 +482,7 @@
                   <w:docPart w:val="86462A3115F240619C10F4371A2E6A3E"/>
                 </w:placeholder>
               </w:sdtPr>
+              <w:sdtEndPr/>
               <w:sdtContent>
                 <w:proofErr w:type="spellStart"/>
                 <w:r>
@@ -628,6 +629,7 @@
               <w:docPart w:val="87A87B68081E4C51824181939A8312B9"/>
             </w:placeholder>
           </w:sdtPr>
+          <w:sdtEndPr/>
           <w:sdtContent>
             <w:tc>
               <w:tcPr>
@@ -704,6 +706,7 @@
               <w:docPart w:val="6EEE99372F0D4FB5A03EB0BDF6AF76C7"/>
             </w:placeholder>
           </w:sdtPr>
+          <w:sdtEndPr/>
           <w:sdtContent>
             <w:tc>
               <w:tcPr>
@@ -789,6 +792,7 @@
               <w:docPart w:val="A62D95033FBF4F108A16844BF9735A65"/>
             </w:placeholder>
           </w:sdtPr>
+          <w:sdtEndPr/>
           <w:sdtContent>
             <w:tc>
               <w:tcPr>
@@ -871,6 +875,7 @@
               <w:docPart w:val="82942A0EA77541EF928400BF197CB291"/>
             </w:placeholder>
           </w:sdtPr>
+          <w:sdtEndPr/>
           <w:sdtContent>
             <w:tc>
               <w:tcPr>
@@ -954,6 +959,7 @@
               <w:docPart w:val="4837284C9B7146B5BB29B30A3C2E7BEE"/>
             </w:placeholder>
           </w:sdtPr>
+          <w:sdtEndPr/>
           <w:sdtContent>
             <w:tc>
               <w:tcPr>
@@ -1034,6 +1040,7 @@
               <w:docPart w:val="1D4305A9657A4581875BF2F5A67E0B98"/>
             </w:placeholder>
           </w:sdtPr>
+          <w:sdtEndPr/>
           <w:sdtContent>
             <w:tc>
               <w:tcPr>
@@ -1139,6 +1146,7 @@
               <w:docPart w:val="A7AE45289F684C248633B8ED2BC66CB9"/>
             </w:placeholder>
           </w:sdtPr>
+          <w:sdtEndPr/>
           <w:sdtContent>
             <w:tc>
               <w:tcPr>
@@ -1239,6 +1247,7 @@
               <w:docPart w:val="4AB32200232041A5AAE9D047CBEFE3E7"/>
             </w:placeholder>
           </w:sdtPr>
+          <w:sdtEndPr/>
           <w:sdtContent>
             <w:tc>
               <w:tcPr>
@@ -1418,8 +1427,8 @@
             <w:placeholder>
               <w:docPart w:val="F3B073C01B5E457BA242F3CFEED75BE3"/>
             </w:placeholder>
-            <w:showingPlcHdr/>
           </w:sdtPr>
+          <w:sdtEndPr/>
           <w:sdtContent>
             <w:tc>
               <w:tcPr>
@@ -1439,15 +1448,13 @@
                 </w:pPr>
                 <w:r>
                   <w:rPr>
-                    <w:rStyle w:val="Textodelmarcadordeposicin"/>
+                    <w:rFonts w:asciiTheme="majorHAnsi" w:eastAsia="Calibri" w:hAnsiTheme="majorHAnsi" w:cstheme="majorHAnsi"/>
                     <w:i/>
                     <w:iCs/>
                     <w:sz w:val="22"/>
                     <w:szCs w:val="22"/>
-                    <w:shd w:val="clear" w:color="auto" w:fill="FFF2CC" w:themeFill="accent4" w:themeFillTint="33"/>
-                    <w:lang w:val="es-ES"/>
                   </w:rPr>
-                  <w:t>Your institutional email</w:t>
+                  <w:t>manlavcor@alum.us.es</w:t>
                 </w:r>
               </w:p>
             </w:tc>
@@ -1503,6 +1510,7 @@
             </w:placeholder>
             <w:showingPlcHdr/>
           </w:sdtPr>
+          <w:sdtEndPr/>
           <w:sdtContent>
             <w:tc>
               <w:tcPr>
@@ -1589,8 +1597,8 @@
             <w:placeholder>
               <w:docPart w:val="CD2BC451BDF8405EBE3ACC7EDD7D3E98"/>
             </w:placeholder>
-            <w:showingPlcHdr/>
           </w:sdtPr>
+          <w:sdtEndPr/>
           <w:sdtContent>
             <w:tc>
               <w:tcPr>
@@ -1608,18 +1616,18 @@
                     <w:lang w:val="es-ES"/>
                   </w:rPr>
                 </w:pPr>
+                <w:proofErr w:type="spellStart"/>
                 <w:r>
                   <w:rPr>
-                    <w:rStyle w:val="Textodelmarcadordeposicin"/>
+                    <w:rFonts w:asciiTheme="majorHAnsi" w:eastAsia="Calibri" w:hAnsiTheme="majorHAnsi" w:cstheme="majorHAnsi"/>
                     <w:i/>
                     <w:iCs/>
                     <w:sz w:val="22"/>
                     <w:szCs w:val="22"/>
-                    <w:shd w:val="clear" w:color="auto" w:fill="FFF2CC" w:themeFill="accent4" w:themeFillTint="33"/>
-                    <w:lang w:val="es-ES"/>
                   </w:rPr>
-                  <w:t>Your UVUS</w:t>
+                  <w:t>manlavcor</w:t>
                 </w:r>
+                <w:proofErr w:type="spellEnd"/>
               </w:p>
             </w:tc>
           </w:sdtContent>
@@ -1674,6 +1682,7 @@
             </w:placeholder>
             <w:showingPlcHdr/>
           </w:sdtPr>
+          <w:sdtEndPr/>
           <w:sdtContent>
             <w:tc>
               <w:tcPr>
@@ -1760,8 +1769,8 @@
             <w:placeholder>
               <w:docPart w:val="6EC4D74791DA4F97949C707E193398CF"/>
             </w:placeholder>
-            <w:showingPlcHdr/>
           </w:sdtPr>
+          <w:sdtEndPr/>
           <w:sdtContent>
             <w:tc>
               <w:tcPr>
@@ -1781,15 +1790,23 @@
                 </w:pPr>
                 <w:r>
                   <w:rPr>
-                    <w:rStyle w:val="Textodelmarcadordeposicin"/>
+                    <w:rFonts w:asciiTheme="majorHAnsi" w:eastAsia="Calibri" w:hAnsiTheme="majorHAnsi" w:cstheme="majorHAnsi"/>
                     <w:i/>
                     <w:iCs/>
                     <w:sz w:val="22"/>
                     <w:szCs w:val="22"/>
-                    <w:shd w:val="clear" w:color="auto" w:fill="FFF2CC" w:themeFill="accent4" w:themeFillTint="33"/>
-                    <w:lang w:val="es-ES"/>
                   </w:rPr>
-                  <w:t>Surname, Name</w:t>
+                  <w:t>Lavado Corredera</w:t>
+                </w:r>
+                <w:r>
+                  <w:rPr>
+                    <w:rFonts w:asciiTheme="majorHAnsi" w:eastAsia="Calibri" w:hAnsiTheme="majorHAnsi" w:cstheme="majorHAnsi"/>
+                    <w:i/>
+                    <w:iCs/>
+                    <w:sz w:val="22"/>
+                    <w:szCs w:val="22"/>
+                  </w:rPr>
+                  <w:t>, Manuel</w:t>
                 </w:r>
               </w:p>
             </w:tc>
@@ -1846,6 +1863,7 @@
             </w:placeholder>
             <w:showingPlcHdr/>
           </w:sdtPr>
+          <w:sdtEndPr/>
           <w:sdtContent>
             <w:tc>
               <w:tcPr>
@@ -1952,8 +1970,8 @@
             <w:placeholder>
               <w:docPart w:val="6B5FFBB2718245888FF8C980710E55F7"/>
             </w:placeholder>
-            <w:showingPlcHdr/>
           </w:sdtPr>
+          <w:sdtEndPr/>
           <w:sdtContent>
             <w:tc>
               <w:tcPr>
@@ -1973,15 +1991,13 @@
                 </w:pPr>
                 <w:r>
                   <w:rPr>
-                    <w:rStyle w:val="Textodelmarcadordeposicin"/>
+                    <w:rFonts w:asciiTheme="majorHAnsi" w:eastAsia="Calibri" w:hAnsiTheme="majorHAnsi" w:cstheme="majorHAnsi"/>
                     <w:i/>
                     <w:iCs/>
                     <w:sz w:val="22"/>
                     <w:szCs w:val="22"/>
-                    <w:shd w:val="clear" w:color="auto" w:fill="FFF2CC" w:themeFill="accent4" w:themeFillTint="33"/>
-                    <w:lang w:val="es-ES"/>
                   </w:rPr>
-                  <w:t>Roles</w:t>
+                  <w:t>Developer, Tester</w:t>
                 </w:r>
               </w:p>
             </w:tc>
@@ -2057,6 +2073,7 @@
             </w:placeholder>
             <w:showingPlcHdr/>
           </w:sdtPr>
+          <w:sdtEndPr/>
           <w:sdtContent>
             <w:tc>
               <w:tcPr>
@@ -2209,6 +2226,7 @@
             </w:placeholder>
             <w:showingPlcHdr/>
           </w:sdtPr>
+          <w:sdtEndPr/>
           <w:sdtContent>
             <w:tc>
               <w:tcPr>
@@ -2321,6 +2339,7 @@
             </w:placeholder>
             <w:showingPlcHdr/>
           </w:sdtPr>
+          <w:sdtEndPr/>
           <w:sdtContent>
             <w:tc>
               <w:tcPr>
@@ -2434,6 +2453,7 @@
             </w:placeholder>
             <w:showingPlcHdr/>
           </w:sdtPr>
+          <w:sdtEndPr/>
           <w:sdtContent>
             <w:tc>
               <w:tcPr>
@@ -2566,6 +2586,7 @@
             </w:placeholder>
             <w:showingPlcHdr/>
           </w:sdtPr>
+          <w:sdtEndPr/>
           <w:sdtContent>
             <w:tc>
               <w:tcPr>
@@ -2698,6 +2719,7 @@
                 </w:placeholder>
                 <w:showingPlcHdr/>
               </w:sdtPr>
+              <w:sdtEndPr/>
               <w:sdtContent>
                 <w:r>
                   <w:rPr>
@@ -2786,7 +2808,7 @@
 </file>
 
 <file path=word/numbering.xml><?xml version="1.0" encoding="utf-8"?>
-<w:numbering xmlns:wpc="http://schemas.microsoft.com/office/word/2010/wordprocessingCanvas" xmlns:cx="http://schemas.microsoft.com/office/drawing/2014/chartex" xmlns:cx1="http://schemas.microsoft.com/office/drawing/2015/9/8/chartex" xmlns:cx2="http://schemas.microsoft.com/office/drawing/2015/10/21/chartex" xmlns:cx3="http://schemas.microsoft.com/office/drawing/2016/5/9/chartex" xmlns:cx4="http://schemas.microsoft.com/office/drawing/2016/5/10/chartex" xmlns:cx5="http://schemas.microsoft.com/office/drawing/2016/5/11/chartex" xmlns:cx6="http://schemas.microsoft.com/office/drawing/2016/5/12/chartex" xmlns:cx7="http://schemas.microsoft.com/office/drawing/2016/5/13/chartex" xmlns:cx8="http://schemas.microsoft.com/office/drawing/2016/5/14/chartex" xmlns:mc="http://schemas.openxmlformats.org/markup-compatibility/2006" xmlns:aink="http://schemas.microsoft.com/office/drawing/2016/ink" xmlns:am3d="http://schemas.microsoft.com/office/drawing/2017/model3d" xmlns:o="urn:schemas-microsoft-com:office:office" xmlns:oel="http://schemas.microsoft.com/office/2019/extlst" xmlns:r="http://schemas.openxmlformats.org/officeDocument/2006/relationships" xmlns:m="http://schemas.openxmlformats.org/officeDocument/2006/math" xmlns:v="urn:schemas-microsoft-com:vml" xmlns:wp14="http://schemas.microsoft.com/office/word/2010/wordprocessingDrawing" xmlns:wp="http://schemas.openxmlformats.org/drawingml/2006/wordprocessingDrawing" xmlns:w10="urn:schemas-microsoft-com:office:word" xmlns:w="http://schemas.openxmlformats.org/wordprocessingml/2006/main" xmlns:w14="http://schemas.microsoft.com/office/word/2010/wordml" xmlns:w15="http://schemas.microsoft.com/office/word/2012/wordml" xmlns:w16cex="http://schemas.microsoft.com/office/word/2018/wordml/cex" xmlns:w16cid="http://schemas.microsoft.com/office/word/2016/wordml/cid" xmlns:w16="http://schemas.microsoft.com/office/word/2018/wordml" xmlns:w16du="http://schemas.microsoft.com/office/word/2023/wordml/word16du" xmlns:w16sdtdh="http://schemas.microsoft.com/office/word/2020/wordml/sdtdatahash" xmlns:w16sdtfl="http://schemas.microsoft.com/office/word/2024/wordml/sdtformatlock" xmlns:w16se="http://schemas.microsoft.com/office/word/2015/wordml/symex" xmlns:wpg="http://schemas.microsoft.com/office/word/2010/wordprocessingGroup" xmlns:wpi="http://schemas.microsoft.com/office/word/2010/wordprocessingInk" xmlns:wne="http://schemas.microsoft.com/office/word/2006/wordml" xmlns:wps="http://schemas.microsoft.com/office/word/2010/wordprocessingShape" mc:Ignorable="w14 w15 w16se w16cid w16 w16cex w16sdtdh w16sdtfl w16du wp14">
+<w:numbering xmlns:wpc="http://schemas.microsoft.com/office/word/2010/wordprocessingCanvas" xmlns:cx="http://schemas.microsoft.com/office/drawing/2014/chartex" xmlns:cx1="http://schemas.microsoft.com/office/drawing/2015/9/8/chartex" xmlns:cx2="http://schemas.microsoft.com/office/drawing/2015/10/21/chartex" xmlns:cx3="http://schemas.microsoft.com/office/drawing/2016/5/9/chartex" xmlns:cx4="http://schemas.microsoft.com/office/drawing/2016/5/10/chartex" xmlns:cx5="http://schemas.microsoft.com/office/drawing/2016/5/11/chartex" xmlns:cx6="http://schemas.microsoft.com/office/drawing/2016/5/12/chartex" xmlns:cx7="http://schemas.microsoft.com/office/drawing/2016/5/13/chartex" xmlns:cx8="http://schemas.microsoft.com/office/drawing/2016/5/14/chartex" xmlns:mc="http://schemas.openxmlformats.org/markup-compatibility/2006" xmlns:aink="http://schemas.microsoft.com/office/drawing/2016/ink" xmlns:am3d="http://schemas.microsoft.com/office/drawing/2017/model3d" xmlns:o="urn:schemas-microsoft-com:office:office" xmlns:oel="http://schemas.microsoft.com/office/2019/extlst" xmlns:r="http://schemas.openxmlformats.org/officeDocument/2006/relationships" xmlns:m="http://schemas.openxmlformats.org/officeDocument/2006/math" xmlns:v="urn:schemas-microsoft-com:vml" xmlns:wp14="http://schemas.microsoft.com/office/word/2010/wordprocessingDrawing" xmlns:wp="http://schemas.openxmlformats.org/drawingml/2006/wordprocessingDrawing" xmlns:w10="urn:schemas-microsoft-com:office:word" xmlns:w="http://schemas.openxmlformats.org/wordprocessingml/2006/main" xmlns:w14="http://schemas.microsoft.com/office/word/2010/wordml" xmlns:w15="http://schemas.microsoft.com/office/word/2012/wordml" xmlns:w16cex="http://schemas.microsoft.com/office/word/2018/wordml/cex" xmlns:w16cid="http://schemas.microsoft.com/office/word/2016/wordml/cid" xmlns:w16="http://schemas.microsoft.com/office/word/2018/wordml" xmlns:w16sdtdh="http://schemas.microsoft.com/office/word/2020/wordml/sdtdatahash" xmlns:w16se="http://schemas.microsoft.com/office/word/2015/wordml/symex" xmlns:wpg="http://schemas.microsoft.com/office/word/2010/wordprocessingGroup" xmlns:wpi="http://schemas.microsoft.com/office/word/2010/wordprocessingInk" xmlns:wne="http://schemas.microsoft.com/office/word/2006/wordml" xmlns:wps="http://schemas.microsoft.com/office/word/2010/wordprocessingShape" mc:Ignorable="w14 w15 w16se w16cid w16 w16cex w16sdtdh wp14">
   <w:abstractNum w:abstractNumId="0" w15:restartNumberingAfterBreak="0">
     <w:nsid w:val="FFFFFF88"/>
     <w:multiLevelType w:val="singleLevel"/>
@@ -3648,7 +3670,7 @@
 </file>
 
 <file path=word/styles.xml><?xml version="1.0" encoding="utf-8"?>
-<w:styles xmlns:mc="http://schemas.openxmlformats.org/markup-compatibility/2006" xmlns:r="http://schemas.openxmlformats.org/officeDocument/2006/relationships" xmlns:w="http://schemas.openxmlformats.org/wordprocessingml/2006/main" xmlns:w14="http://schemas.microsoft.com/office/word/2010/wordml" xmlns:w15="http://schemas.microsoft.com/office/word/2012/wordml" xmlns:w16cex="http://schemas.microsoft.com/office/word/2018/wordml/cex" xmlns:w16cid="http://schemas.microsoft.com/office/word/2016/wordml/cid" xmlns:w16="http://schemas.microsoft.com/office/word/2018/wordml" xmlns:w16du="http://schemas.microsoft.com/office/word/2023/wordml/word16du" xmlns:w16sdtdh="http://schemas.microsoft.com/office/word/2020/wordml/sdtdatahash" xmlns:w16sdtfl="http://schemas.microsoft.com/office/word/2024/wordml/sdtformatlock" xmlns:w16se="http://schemas.microsoft.com/office/word/2015/wordml/symex" mc:Ignorable="w14 w15 w16se w16cid w16 w16cex w16sdtdh w16sdtfl w16du">
+<w:styles xmlns:mc="http://schemas.openxmlformats.org/markup-compatibility/2006" xmlns:r="http://schemas.openxmlformats.org/officeDocument/2006/relationships" xmlns:w="http://schemas.openxmlformats.org/wordprocessingml/2006/main" xmlns:w14="http://schemas.microsoft.com/office/word/2010/wordml" xmlns:w15="http://schemas.microsoft.com/office/word/2012/wordml" xmlns:w16cex="http://schemas.microsoft.com/office/word/2018/wordml/cex" xmlns:w16cid="http://schemas.microsoft.com/office/word/2016/wordml/cid" xmlns:w16="http://schemas.microsoft.com/office/word/2018/wordml" xmlns:w16sdtdh="http://schemas.microsoft.com/office/word/2020/wordml/sdtdatahash" xmlns:w16se="http://schemas.microsoft.com/office/word/2015/wordml/symex" mc:Ignorable="w14 w15 w16se w16cid w16 w16cex w16sdtdh">
   <w:docDefaults>
     <w:rPrDefault>
       <w:rPr>
@@ -4418,7 +4440,7 @@
       <w:ind w:left="567" w:hanging="567"/>
     </w:pPr>
   </w:style>
-  <w:style w:type="character" w:styleId="Fuerte">
+  <w:style w:type="character" w:styleId="Textoennegrita">
     <w:name w:val="Strong"/>
     <w:basedOn w:val="Fuentedeprrafopredeter"/>
     <w:uiPriority w:val="22"/>
@@ -4571,7 +4593,7 @@
 </file>
 
 <file path=word/glossary/document.xml><?xml version="1.0" encoding="utf-8"?>
-<w:glossaryDocument xmlns:wpc="http://schemas.microsoft.com/office/word/2010/wordprocessingCanvas" xmlns:cx="http://schemas.microsoft.com/office/drawing/2014/chartex" xmlns:cx1="http://schemas.microsoft.com/office/drawing/2015/9/8/chartex" xmlns:cx2="http://schemas.microsoft.com/office/drawing/2015/10/21/chartex" xmlns:cx3="http://schemas.microsoft.com/office/drawing/2016/5/9/chartex" xmlns:cx4="http://schemas.microsoft.com/office/drawing/2016/5/10/chartex" xmlns:cx5="http://schemas.microsoft.com/office/drawing/2016/5/11/chartex" xmlns:cx6="http://schemas.microsoft.com/office/drawing/2016/5/12/chartex" xmlns:cx7="http://schemas.microsoft.com/office/drawing/2016/5/13/chartex" xmlns:cx8="http://schemas.microsoft.com/office/drawing/2016/5/14/chartex" xmlns:mc="http://schemas.openxmlformats.org/markup-compatibility/2006" xmlns:aink="http://schemas.microsoft.com/office/drawing/2016/ink" xmlns:am3d="http://schemas.microsoft.com/office/drawing/2017/model3d" xmlns:o="urn:schemas-microsoft-com:office:office" xmlns:oel="http://schemas.microsoft.com/office/2019/extlst" xmlns:r="http://schemas.openxmlformats.org/officeDocument/2006/relationships" xmlns:m="http://schemas.openxmlformats.org/officeDocument/2006/math" xmlns:v="urn:schemas-microsoft-com:vml" xmlns:wp14="http://schemas.microsoft.com/office/word/2010/wordprocessingDrawing" xmlns:wp="http://schemas.openxmlformats.org/drawingml/2006/wordprocessingDrawing" xmlns:w10="urn:schemas-microsoft-com:office:word" xmlns:w="http://schemas.openxmlformats.org/wordprocessingml/2006/main" xmlns:w14="http://schemas.microsoft.com/office/word/2010/wordml" xmlns:w15="http://schemas.microsoft.com/office/word/2012/wordml" xmlns:w16cex="http://schemas.microsoft.com/office/word/2018/wordml/cex" xmlns:w16cid="http://schemas.microsoft.com/office/word/2016/wordml/cid" xmlns:w16="http://schemas.microsoft.com/office/word/2018/wordml" xmlns:w16du="http://schemas.microsoft.com/office/word/2023/wordml/word16du" xmlns:w16sdtdh="http://schemas.microsoft.com/office/word/2020/wordml/sdtdatahash" xmlns:w16sdtfl="http://schemas.microsoft.com/office/word/2024/wordml/sdtformatlock" xmlns:w16se="http://schemas.microsoft.com/office/word/2015/wordml/symex" xmlns:wpg="http://schemas.microsoft.com/office/word/2010/wordprocessingGroup" xmlns:wpi="http://schemas.microsoft.com/office/word/2010/wordprocessingInk" xmlns:wne="http://schemas.microsoft.com/office/word/2006/wordml" xmlns:wps="http://schemas.microsoft.com/office/word/2010/wordprocessingShape" mc:Ignorable="w14 w15 w16se w16cid w16 w16cex w16sdtdh w16sdtfl w16du wp14">
+<w:glossaryDocument xmlns:wpc="http://schemas.microsoft.com/office/word/2010/wordprocessingCanvas" xmlns:cx="http://schemas.microsoft.com/office/drawing/2014/chartex" xmlns:cx1="http://schemas.microsoft.com/office/drawing/2015/9/8/chartex" xmlns:cx2="http://schemas.microsoft.com/office/drawing/2015/10/21/chartex" xmlns:cx3="http://schemas.microsoft.com/office/drawing/2016/5/9/chartex" xmlns:cx4="http://schemas.microsoft.com/office/drawing/2016/5/10/chartex" xmlns:cx5="http://schemas.microsoft.com/office/drawing/2016/5/11/chartex" xmlns:cx6="http://schemas.microsoft.com/office/drawing/2016/5/12/chartex" xmlns:cx7="http://schemas.microsoft.com/office/drawing/2016/5/13/chartex" xmlns:cx8="http://schemas.microsoft.com/office/drawing/2016/5/14/chartex" xmlns:mc="http://schemas.openxmlformats.org/markup-compatibility/2006" xmlns:aink="http://schemas.microsoft.com/office/drawing/2016/ink" xmlns:am3d="http://schemas.microsoft.com/office/drawing/2017/model3d" xmlns:o="urn:schemas-microsoft-com:office:office" xmlns:oel="http://schemas.microsoft.com/office/2019/extlst" xmlns:r="http://schemas.openxmlformats.org/officeDocument/2006/relationships" xmlns:m="http://schemas.openxmlformats.org/officeDocument/2006/math" xmlns:v="urn:schemas-microsoft-com:vml" xmlns:wp14="http://schemas.microsoft.com/office/word/2010/wordprocessingDrawing" xmlns:wp="http://schemas.openxmlformats.org/drawingml/2006/wordprocessingDrawing" xmlns:w10="urn:schemas-microsoft-com:office:word" xmlns:w="http://schemas.openxmlformats.org/wordprocessingml/2006/main" xmlns:w14="http://schemas.microsoft.com/office/word/2010/wordml" xmlns:w15="http://schemas.microsoft.com/office/word/2012/wordml" xmlns:w16cex="http://schemas.microsoft.com/office/word/2018/wordml/cex" xmlns:w16cid="http://schemas.microsoft.com/office/word/2016/wordml/cid" xmlns:w16="http://schemas.microsoft.com/office/word/2018/wordml" xmlns:w16sdtdh="http://schemas.microsoft.com/office/word/2020/wordml/sdtdatahash" xmlns:w16se="http://schemas.microsoft.com/office/word/2015/wordml/symex" xmlns:wpg="http://schemas.microsoft.com/office/word/2010/wordprocessingGroup" xmlns:wpi="http://schemas.microsoft.com/office/word/2010/wordprocessingInk" xmlns:wne="http://schemas.microsoft.com/office/word/2006/wordml" xmlns:wps="http://schemas.microsoft.com/office/word/2010/wordprocessingShape" mc:Ignorable="w14 w15 w16se w16cid w16 w16cex w16sdtdh wp14">
   <w:docParts>
     <w:docPart>
       <w:docPartPr>
@@ -5317,7 +5339,7 @@
 </file>
 
 <file path=word/glossary/fontTable.xml><?xml version="1.0" encoding="utf-8"?>
-<w:fonts xmlns:mc="http://schemas.openxmlformats.org/markup-compatibility/2006" xmlns:r="http://schemas.openxmlformats.org/officeDocument/2006/relationships" xmlns:w="http://schemas.openxmlformats.org/wordprocessingml/2006/main" xmlns:w14="http://schemas.microsoft.com/office/word/2010/wordml" xmlns:w15="http://schemas.microsoft.com/office/word/2012/wordml" xmlns:w16cex="http://schemas.microsoft.com/office/word/2018/wordml/cex" xmlns:w16cid="http://schemas.microsoft.com/office/word/2016/wordml/cid" xmlns:w16="http://schemas.microsoft.com/office/word/2018/wordml" xmlns:w16du="http://schemas.microsoft.com/office/word/2023/wordml/word16du" xmlns:w16sdtdh="http://schemas.microsoft.com/office/word/2020/wordml/sdtdatahash" xmlns:w16sdtfl="http://schemas.microsoft.com/office/word/2024/wordml/sdtformatlock" xmlns:w16se="http://schemas.microsoft.com/office/word/2015/wordml/symex" mc:Ignorable="w14 w15 w16se w16cid w16 w16cex w16sdtdh w16sdtfl w16du">
+<w:fonts xmlns:mc="http://schemas.openxmlformats.org/markup-compatibility/2006" xmlns:r="http://schemas.openxmlformats.org/officeDocument/2006/relationships" xmlns:w="http://schemas.openxmlformats.org/wordprocessingml/2006/main" xmlns:w14="http://schemas.microsoft.com/office/word/2010/wordml" xmlns:w15="http://schemas.microsoft.com/office/word/2012/wordml" xmlns:w16cex="http://schemas.microsoft.com/office/word/2018/wordml/cex" xmlns:w16cid="http://schemas.microsoft.com/office/word/2016/wordml/cid" xmlns:w16="http://schemas.microsoft.com/office/word/2018/wordml" xmlns:w16sdtdh="http://schemas.microsoft.com/office/word/2020/wordml/sdtdatahash" xmlns:w16se="http://schemas.microsoft.com/office/word/2015/wordml/symex" mc:Ignorable="w14 w15 w16se w16cid w16 w16cex w16sdtdh">
   <w:font w:name="Calibri Light">
     <w:panose1 w:val="020F0302020204030204"/>
     <w:charset w:val="00"/>
@@ -5399,7 +5421,7 @@
 </file>
 
 <file path=word/glossary/settings.xml><?xml version="1.0" encoding="utf-8"?>
-<w:settings xmlns:mc="http://schemas.openxmlformats.org/markup-compatibility/2006" xmlns:o="urn:schemas-microsoft-com:office:office" xmlns:r="http://schemas.openxmlformats.org/officeDocument/2006/relationships" xmlns:m="http://schemas.openxmlformats.org/officeDocument/2006/math" xmlns:v="urn:schemas-microsoft-com:vml" xmlns:w10="urn:schemas-microsoft-com:office:word" xmlns:w="http://schemas.openxmlformats.org/wordprocessingml/2006/main" xmlns:w14="http://schemas.microsoft.com/office/word/2010/wordml" xmlns:w15="http://schemas.microsoft.com/office/word/2012/wordml" xmlns:w16cex="http://schemas.microsoft.com/office/word/2018/wordml/cex" xmlns:w16cid="http://schemas.microsoft.com/office/word/2016/wordml/cid" xmlns:w16="http://schemas.microsoft.com/office/word/2018/wordml" xmlns:w16du="http://schemas.microsoft.com/office/word/2023/wordml/word16du" xmlns:w16sdtdh="http://schemas.microsoft.com/office/word/2020/wordml/sdtdatahash" xmlns:w16sdtfl="http://schemas.microsoft.com/office/word/2024/wordml/sdtformatlock" xmlns:w16se="http://schemas.microsoft.com/office/word/2015/wordml/symex" xmlns:sl="http://schemas.openxmlformats.org/schemaLibrary/2006/main" mc:Ignorable="w14 w15 w16se w16cid w16 w16cex w16sdtdh w16sdtfl w16du">
+<w:settings xmlns:mc="http://schemas.openxmlformats.org/markup-compatibility/2006" xmlns:o="urn:schemas-microsoft-com:office:office" xmlns:r="http://schemas.openxmlformats.org/officeDocument/2006/relationships" xmlns:m="http://schemas.openxmlformats.org/officeDocument/2006/math" xmlns:v="urn:schemas-microsoft-com:vml" xmlns:w10="urn:schemas-microsoft-com:office:word" xmlns:w="http://schemas.openxmlformats.org/wordprocessingml/2006/main" xmlns:w14="http://schemas.microsoft.com/office/word/2010/wordml" xmlns:w15="http://schemas.microsoft.com/office/word/2012/wordml" xmlns:w16cex="http://schemas.microsoft.com/office/word/2018/wordml/cex" xmlns:w16cid="http://schemas.microsoft.com/office/word/2016/wordml/cid" xmlns:w16="http://schemas.microsoft.com/office/word/2018/wordml" xmlns:w16sdtdh="http://schemas.microsoft.com/office/word/2020/wordml/sdtdatahash" xmlns:w16se="http://schemas.microsoft.com/office/word/2015/wordml/symex" xmlns:sl="http://schemas.openxmlformats.org/schemaLibrary/2006/main" mc:Ignorable="w14 w15 w16se w16cid w16 w16cex w16sdtdh">
   <w:view w:val="normal"/>
   <w:revisionView w:markup="0" w:insDel="0" w:formatting="0" w:inkAnnotations="0"/>
   <w:defaultTabStop w:val="720"/>
@@ -5435,10 +5457,12 @@
     <w:rsid w:val="00976D04"/>
     <w:rsid w:val="0098088C"/>
     <w:rsid w:val="00AB68CA"/>
+    <w:rsid w:val="00AE4C0B"/>
     <w:rsid w:val="00B15BBC"/>
     <w:rsid w:val="00B847D5"/>
     <w:rsid w:val="00BA349C"/>
     <w:rsid w:val="00C1468D"/>
+    <w:rsid w:val="00C80108"/>
     <w:rsid w:val="00C84515"/>
     <w:rsid w:val="00C919A2"/>
     <w:rsid w:val="00CE21C4"/>
@@ -5471,7 +5495,7 @@
 </file>
 
 <file path=word/glossary/styles.xml><?xml version="1.0" encoding="utf-8"?>
-<w:styles xmlns:mc="http://schemas.openxmlformats.org/markup-compatibility/2006" xmlns:r="http://schemas.openxmlformats.org/officeDocument/2006/relationships" xmlns:w="http://schemas.openxmlformats.org/wordprocessingml/2006/main" xmlns:w14="http://schemas.microsoft.com/office/word/2010/wordml" xmlns:w15="http://schemas.microsoft.com/office/word/2012/wordml" xmlns:w16cex="http://schemas.microsoft.com/office/word/2018/wordml/cex" xmlns:w16cid="http://schemas.microsoft.com/office/word/2016/wordml/cid" xmlns:w16="http://schemas.microsoft.com/office/word/2018/wordml" xmlns:w16du="http://schemas.microsoft.com/office/word/2023/wordml/word16du" xmlns:w16sdtdh="http://schemas.microsoft.com/office/word/2020/wordml/sdtdatahash" xmlns:w16sdtfl="http://schemas.microsoft.com/office/word/2024/wordml/sdtformatlock" xmlns:w16se="http://schemas.microsoft.com/office/word/2015/wordml/symex" mc:Ignorable="w14 w15 w16se w16cid w16 w16cex w16sdtdh w16sdtfl w16du">
+<w:styles xmlns:mc="http://schemas.openxmlformats.org/markup-compatibility/2006" xmlns:r="http://schemas.openxmlformats.org/officeDocument/2006/relationships" xmlns:w="http://schemas.openxmlformats.org/wordprocessingml/2006/main" xmlns:w14="http://schemas.microsoft.com/office/word/2010/wordml" xmlns:w15="http://schemas.microsoft.com/office/word/2012/wordml" xmlns:w16cex="http://schemas.microsoft.com/office/word/2018/wordml/cex" xmlns:w16cid="http://schemas.microsoft.com/office/word/2016/wordml/cid" xmlns:w16="http://schemas.microsoft.com/office/word/2018/wordml" xmlns:w16sdtdh="http://schemas.microsoft.com/office/word/2020/wordml/sdtdatahash" xmlns:w16se="http://schemas.microsoft.com/office/word/2015/wordml/symex" mc:Ignorable="w14 w15 w16se w16cid w16 w16cex w16sdtdh">
   <w:docDefaults>
     <w:rPrDefault>
       <w:rPr>
@@ -6196,7 +6220,7 @@
 </file>
 
 <file path=word/glossary/webSettings.xml><?xml version="1.0" encoding="utf-8"?>
-<w:webSettings xmlns:mc="http://schemas.openxmlformats.org/markup-compatibility/2006" xmlns:r="http://schemas.openxmlformats.org/officeDocument/2006/relationships" xmlns:w="http://schemas.openxmlformats.org/wordprocessingml/2006/main" xmlns:w14="http://schemas.microsoft.com/office/word/2010/wordml" xmlns:w15="http://schemas.microsoft.com/office/word/2012/wordml" xmlns:w16cex="http://schemas.microsoft.com/office/word/2018/wordml/cex" xmlns:w16cid="http://schemas.microsoft.com/office/word/2016/wordml/cid" xmlns:w16="http://schemas.microsoft.com/office/word/2018/wordml" xmlns:w16du="http://schemas.microsoft.com/office/word/2023/wordml/word16du" xmlns:w16sdtdh="http://schemas.microsoft.com/office/word/2020/wordml/sdtdatahash" xmlns:w16sdtfl="http://schemas.microsoft.com/office/word/2024/wordml/sdtformatlock" xmlns:w16se="http://schemas.microsoft.com/office/word/2015/wordml/symex" mc:Ignorable="w14 w15 w16se w16cid w16 w16cex w16sdtdh w16sdtfl w16du">
+<w:webSettings xmlns:mc="http://schemas.openxmlformats.org/markup-compatibility/2006" xmlns:r="http://schemas.openxmlformats.org/officeDocument/2006/relationships" xmlns:w="http://schemas.openxmlformats.org/wordprocessingml/2006/main" xmlns:w14="http://schemas.microsoft.com/office/word/2010/wordml" xmlns:w15="http://schemas.microsoft.com/office/word/2012/wordml" xmlns:w16cex="http://schemas.microsoft.com/office/word/2018/wordml/cex" xmlns:w16cid="http://schemas.microsoft.com/office/word/2016/wordml/cid" xmlns:w16="http://schemas.microsoft.com/office/word/2018/wordml" xmlns:w16sdtdh="http://schemas.microsoft.com/office/word/2020/wordml/sdtdatahash" xmlns:w16se="http://schemas.microsoft.com/office/word/2015/wordml/symex" mc:Ignorable="w14 w15 w16se w16cid w16 w16cex w16sdtdh">
   <w:optimizeForBrowser/>
   <w:allowPNG/>
 </w:webSettings>

</xml_diff>

<commit_message>
docs: :memo: Student 4
</commit_message>
<xml_diff>
--- a/reports/00 - Identification Form.docx
+++ b/reports/00 - Identification Form.docx
@@ -1,6 +1,6 @@
 
 <file path=word/document.xml><?xml version="1.0" encoding="utf-8"?>
-<w:document xmlns:wpc="http://schemas.microsoft.com/office/word/2010/wordprocessingCanvas" xmlns:cx="http://schemas.microsoft.com/office/drawing/2014/chartex" xmlns:cx1="http://schemas.microsoft.com/office/drawing/2015/9/8/chartex" xmlns:cx2="http://schemas.microsoft.com/office/drawing/2015/10/21/chartex" xmlns:cx3="http://schemas.microsoft.com/office/drawing/2016/5/9/chartex" xmlns:cx4="http://schemas.microsoft.com/office/drawing/2016/5/10/chartex" xmlns:cx5="http://schemas.microsoft.com/office/drawing/2016/5/11/chartex" xmlns:cx6="http://schemas.microsoft.com/office/drawing/2016/5/12/chartex" xmlns:cx7="http://schemas.microsoft.com/office/drawing/2016/5/13/chartex" xmlns:cx8="http://schemas.microsoft.com/office/drawing/2016/5/14/chartex" xmlns:mc="http://schemas.openxmlformats.org/markup-compatibility/2006" xmlns:aink="http://schemas.microsoft.com/office/drawing/2016/ink" xmlns:am3d="http://schemas.microsoft.com/office/drawing/2017/model3d" xmlns:o="urn:schemas-microsoft-com:office:office" xmlns:oel="http://schemas.microsoft.com/office/2019/extlst" xmlns:r="http://schemas.openxmlformats.org/officeDocument/2006/relationships" xmlns:m="http://schemas.openxmlformats.org/officeDocument/2006/math" xmlns:v="urn:schemas-microsoft-com:vml" xmlns:wp14="http://schemas.microsoft.com/office/word/2010/wordprocessingDrawing" xmlns:wp="http://schemas.openxmlformats.org/drawingml/2006/wordprocessingDrawing" xmlns:w10="urn:schemas-microsoft-com:office:word" xmlns:w="http://schemas.openxmlformats.org/wordprocessingml/2006/main" xmlns:w14="http://schemas.microsoft.com/office/word/2010/wordml" xmlns:w15="http://schemas.microsoft.com/office/word/2012/wordml" xmlns:w16cex="http://schemas.microsoft.com/office/word/2018/wordml/cex" xmlns:w16cid="http://schemas.microsoft.com/office/word/2016/wordml/cid" xmlns:w16="http://schemas.microsoft.com/office/word/2018/wordml" xmlns:w16sdtdh="http://schemas.microsoft.com/office/word/2020/wordml/sdtdatahash" xmlns:w16se="http://schemas.microsoft.com/office/word/2015/wordml/symex" xmlns:wpg="http://schemas.microsoft.com/office/word/2010/wordprocessingGroup" xmlns:wpi="http://schemas.microsoft.com/office/word/2010/wordprocessingInk" xmlns:wne="http://schemas.microsoft.com/office/word/2006/wordml" xmlns:wps="http://schemas.microsoft.com/office/word/2010/wordprocessingShape" mc:Ignorable="w14 w15 w16se w16cid w16 w16cex w16sdtdh wp14">
+<w:document xmlns:wpc="http://schemas.microsoft.com/office/word/2010/wordprocessingCanvas" xmlns:cx="http://schemas.microsoft.com/office/drawing/2014/chartex" xmlns:cx1="http://schemas.microsoft.com/office/drawing/2015/9/8/chartex" xmlns:cx2="http://schemas.microsoft.com/office/drawing/2015/10/21/chartex" xmlns:cx3="http://schemas.microsoft.com/office/drawing/2016/5/9/chartex" xmlns:cx4="http://schemas.microsoft.com/office/drawing/2016/5/10/chartex" xmlns:cx5="http://schemas.microsoft.com/office/drawing/2016/5/11/chartex" xmlns:cx6="http://schemas.microsoft.com/office/drawing/2016/5/12/chartex" xmlns:cx7="http://schemas.microsoft.com/office/drawing/2016/5/13/chartex" xmlns:cx8="http://schemas.microsoft.com/office/drawing/2016/5/14/chartex" xmlns:mc="http://schemas.openxmlformats.org/markup-compatibility/2006" xmlns:aink="http://schemas.microsoft.com/office/drawing/2016/ink" xmlns:am3d="http://schemas.microsoft.com/office/drawing/2017/model3d" xmlns:o="urn:schemas-microsoft-com:office:office" xmlns:oel="http://schemas.microsoft.com/office/2019/extlst" xmlns:r="http://schemas.openxmlformats.org/officeDocument/2006/relationships" xmlns:m="http://schemas.openxmlformats.org/officeDocument/2006/math" xmlns:v="urn:schemas-microsoft-com:vml" xmlns:wp14="http://schemas.microsoft.com/office/word/2010/wordprocessingDrawing" xmlns:wp="http://schemas.openxmlformats.org/drawingml/2006/wordprocessingDrawing" xmlns:w10="urn:schemas-microsoft-com:office:word" xmlns:w="http://schemas.openxmlformats.org/wordprocessingml/2006/main" xmlns:w14="http://schemas.microsoft.com/office/word/2010/wordml" xmlns:w15="http://schemas.microsoft.com/office/word/2012/wordml" xmlns:w16cex="http://schemas.microsoft.com/office/word/2018/wordml/cex" xmlns:w16cid="http://schemas.microsoft.com/office/word/2016/wordml/cid" xmlns:w16="http://schemas.microsoft.com/office/word/2018/wordml" xmlns:w16du="http://schemas.microsoft.com/office/word/2023/wordml/word16du" xmlns:w16sdtdh="http://schemas.microsoft.com/office/word/2020/wordml/sdtdatahash" xmlns:w16sdtfl="http://schemas.microsoft.com/office/word/2024/wordml/sdtformatlock" xmlns:w16se="http://schemas.microsoft.com/office/word/2015/wordml/symex" xmlns:wpg="http://schemas.microsoft.com/office/word/2010/wordprocessingGroup" xmlns:wpi="http://schemas.microsoft.com/office/word/2010/wordprocessingInk" xmlns:wne="http://schemas.microsoft.com/office/word/2006/wordml" xmlns:wps="http://schemas.microsoft.com/office/word/2010/wordprocessingShape" mc:Ignorable="w14 w15 w16se w16cid w16 w16cex w16sdtdh w16sdtfl w16du wp14">
   <w:body>
     <w:p>
       <w:pPr>
@@ -482,7 +482,6 @@
                   <w:docPart w:val="86462A3115F240619C10F4371A2E6A3E"/>
                 </w:placeholder>
               </w:sdtPr>
-              <w:sdtEndPr/>
               <w:sdtContent>
                 <w:proofErr w:type="spellStart"/>
                 <w:r>
@@ -629,7 +628,6 @@
               <w:docPart w:val="87A87B68081E4C51824181939A8312B9"/>
             </w:placeholder>
           </w:sdtPr>
-          <w:sdtEndPr/>
           <w:sdtContent>
             <w:tc>
               <w:tcPr>
@@ -706,7 +704,6 @@
               <w:docPart w:val="6EEE99372F0D4FB5A03EB0BDF6AF76C7"/>
             </w:placeholder>
           </w:sdtPr>
-          <w:sdtEndPr/>
           <w:sdtContent>
             <w:tc>
               <w:tcPr>
@@ -792,7 +789,6 @@
               <w:docPart w:val="A62D95033FBF4F108A16844BF9735A65"/>
             </w:placeholder>
           </w:sdtPr>
-          <w:sdtEndPr/>
           <w:sdtContent>
             <w:tc>
               <w:tcPr>
@@ -875,7 +871,6 @@
               <w:docPart w:val="82942A0EA77541EF928400BF197CB291"/>
             </w:placeholder>
           </w:sdtPr>
-          <w:sdtEndPr/>
           <w:sdtContent>
             <w:tc>
               <w:tcPr>
@@ -959,7 +954,6 @@
               <w:docPart w:val="4837284C9B7146B5BB29B30A3C2E7BEE"/>
             </w:placeholder>
           </w:sdtPr>
-          <w:sdtEndPr/>
           <w:sdtContent>
             <w:tc>
               <w:tcPr>
@@ -1040,7 +1034,6 @@
               <w:docPart w:val="1D4305A9657A4581875BF2F5A67E0B98"/>
             </w:placeholder>
           </w:sdtPr>
-          <w:sdtEndPr/>
           <w:sdtContent>
             <w:tc>
               <w:tcPr>
@@ -1146,7 +1139,6 @@
               <w:docPart w:val="A7AE45289F684C248633B8ED2BC66CB9"/>
             </w:placeholder>
           </w:sdtPr>
-          <w:sdtEndPr/>
           <w:sdtContent>
             <w:tc>
               <w:tcPr>
@@ -1247,7 +1239,6 @@
               <w:docPart w:val="4AB32200232041A5AAE9D047CBEFE3E7"/>
             </w:placeholder>
           </w:sdtPr>
-          <w:sdtEndPr/>
           <w:sdtContent>
             <w:tc>
               <w:tcPr>
@@ -1427,94 +1418,12 @@
             <w:placeholder>
               <w:docPart w:val="F3B073C01B5E457BA242F3CFEED75BE3"/>
             </w:placeholder>
+            <w:showingPlcHdr/>
           </w:sdtPr>
-          <w:sdtEndPr/>
           <w:sdtContent>
             <w:tc>
               <w:tcPr>
                 <w:tcW w:w="3237" w:type="dxa"/>
-              </w:tcPr>
-              <w:p>
-                <w:pPr>
-                  <w:spacing w:before="0" w:after="0" w:line="240" w:lineRule="atLeast"/>
-                  <w:rPr>
-                    <w:rFonts w:asciiTheme="majorHAnsi" w:eastAsia="Calibri" w:hAnsiTheme="majorHAnsi" w:cstheme="majorHAnsi"/>
-                    <w:i/>
-                    <w:iCs/>
-                    <w:sz w:val="22"/>
-                    <w:szCs w:val="22"/>
-                    <w:lang w:val="es-ES"/>
-                  </w:rPr>
-                </w:pPr>
-                <w:r>
-                  <w:rPr>
-                    <w:rFonts w:asciiTheme="majorHAnsi" w:eastAsia="Calibri" w:hAnsiTheme="majorHAnsi" w:cstheme="majorHAnsi"/>
-                    <w:i/>
-                    <w:iCs/>
-                    <w:sz w:val="22"/>
-                    <w:szCs w:val="22"/>
-                  </w:rPr>
-                  <w:t>manlavcor@alum.us.es</w:t>
-                </w:r>
-              </w:p>
-            </w:tc>
-          </w:sdtContent>
-        </w:sdt>
-        <w:tc>
-          <w:tcPr>
-            <w:tcW w:w="1299" w:type="dxa"/>
-            <w:shd w:val="clear" w:color="auto" w:fill="D9D9D9" w:themeFill="background1" w:themeFillShade="D9"/>
-            <w:tcMar>
-              <w:top w:w="75" w:type="dxa"/>
-              <w:left w:w="75" w:type="dxa"/>
-              <w:bottom w:w="75" w:type="dxa"/>
-              <w:right w:w="75" w:type="dxa"/>
-            </w:tcMar>
-          </w:tcPr>
-          <w:p>
-            <w:pPr>
-              <w:spacing w:before="0" w:after="0" w:line="240" w:lineRule="atLeast"/>
-              <w:rPr>
-                <w:rFonts w:asciiTheme="majorHAnsi" w:eastAsia="Calibri Light" w:hAnsiTheme="majorHAnsi" w:cstheme="majorHAnsi"/>
-                <w:b/>
-                <w:bCs/>
-                <w:sz w:val="22"/>
-                <w:szCs w:val="22"/>
-              </w:rPr>
-            </w:pPr>
-            <w:r>
-              <w:rPr>
-                <w:rFonts w:asciiTheme="majorHAnsi" w:eastAsia="Calibri Light" w:hAnsiTheme="majorHAnsi" w:cstheme="majorHAnsi"/>
-                <w:b/>
-                <w:bCs/>
-                <w:sz w:val="22"/>
-                <w:szCs w:val="22"/>
-              </w:rPr>
-              <w:t>Email:</w:t>
-            </w:r>
-          </w:p>
-        </w:tc>
-        <w:sdt>
-          <w:sdtPr>
-            <w:rPr>
-              <w:rFonts w:asciiTheme="majorHAnsi" w:eastAsia="Calibri" w:hAnsiTheme="majorHAnsi" w:cstheme="majorHAnsi"/>
-              <w:i/>
-              <w:iCs/>
-              <w:sz w:val="22"/>
-              <w:szCs w:val="22"/>
-            </w:rPr>
-            <w:id w:val="-1619752296"/>
-            <w:lock w:val="sdtLocked"/>
-            <w:placeholder>
-              <w:docPart w:val="CCE8BE800C3C4B24AA8997CB0E0CAFBA"/>
-            </w:placeholder>
-            <w:showingPlcHdr/>
-          </w:sdtPr>
-          <w:sdtEndPr/>
-          <w:sdtContent>
-            <w:tc>
-              <w:tcPr>
-                <w:tcW w:w="3209" w:type="dxa"/>
               </w:tcPr>
               <w:p>
                 <w:pPr>
@@ -1544,6 +1453,86 @@
             </w:tc>
           </w:sdtContent>
         </w:sdt>
+        <w:tc>
+          <w:tcPr>
+            <w:tcW w:w="1299" w:type="dxa"/>
+            <w:shd w:val="clear" w:color="auto" w:fill="D9D9D9" w:themeFill="background1" w:themeFillShade="D9"/>
+            <w:tcMar>
+              <w:top w:w="75" w:type="dxa"/>
+              <w:left w:w="75" w:type="dxa"/>
+              <w:bottom w:w="75" w:type="dxa"/>
+              <w:right w:w="75" w:type="dxa"/>
+            </w:tcMar>
+          </w:tcPr>
+          <w:p>
+            <w:pPr>
+              <w:spacing w:before="0" w:after="0" w:line="240" w:lineRule="atLeast"/>
+              <w:rPr>
+                <w:rFonts w:asciiTheme="majorHAnsi" w:eastAsia="Calibri Light" w:hAnsiTheme="majorHAnsi" w:cstheme="majorHAnsi"/>
+                <w:b/>
+                <w:bCs/>
+                <w:sz w:val="22"/>
+                <w:szCs w:val="22"/>
+              </w:rPr>
+            </w:pPr>
+            <w:r>
+              <w:rPr>
+                <w:rFonts w:asciiTheme="majorHAnsi" w:eastAsia="Calibri Light" w:hAnsiTheme="majorHAnsi" w:cstheme="majorHAnsi"/>
+                <w:b/>
+                <w:bCs/>
+                <w:sz w:val="22"/>
+                <w:szCs w:val="22"/>
+              </w:rPr>
+              <w:t>Email:</w:t>
+            </w:r>
+          </w:p>
+        </w:tc>
+        <w:sdt>
+          <w:sdtPr>
+            <w:rPr>
+              <w:rFonts w:asciiTheme="majorHAnsi" w:eastAsia="Calibri" w:hAnsiTheme="majorHAnsi" w:cstheme="majorHAnsi"/>
+              <w:i/>
+              <w:iCs/>
+              <w:sz w:val="22"/>
+              <w:szCs w:val="22"/>
+            </w:rPr>
+            <w:id w:val="-1619752296"/>
+            <w:lock w:val="sdtLocked"/>
+            <w:placeholder>
+              <w:docPart w:val="CCE8BE800C3C4B24AA8997CB0E0CAFBA"/>
+            </w:placeholder>
+          </w:sdtPr>
+          <w:sdtContent>
+            <w:tc>
+              <w:tcPr>
+                <w:tcW w:w="3209" w:type="dxa"/>
+              </w:tcPr>
+              <w:p>
+                <w:pPr>
+                  <w:spacing w:before="0" w:after="0" w:line="240" w:lineRule="atLeast"/>
+                  <w:rPr>
+                    <w:rFonts w:asciiTheme="majorHAnsi" w:eastAsia="Calibri" w:hAnsiTheme="majorHAnsi" w:cstheme="majorHAnsi"/>
+                    <w:i/>
+                    <w:iCs/>
+                    <w:sz w:val="22"/>
+                    <w:szCs w:val="22"/>
+                    <w:lang w:val="es-ES"/>
+                  </w:rPr>
+                </w:pPr>
+                <w:r>
+                  <w:rPr>
+                    <w:rFonts w:asciiTheme="majorHAnsi" w:eastAsia="Calibri" w:hAnsiTheme="majorHAnsi" w:cstheme="majorHAnsi"/>
+                    <w:i/>
+                    <w:iCs/>
+                    <w:sz w:val="22"/>
+                    <w:szCs w:val="22"/>
+                  </w:rPr>
+                  <w:t>manortper1@alum.us.es</w:t>
+                </w:r>
+              </w:p>
+            </w:tc>
+          </w:sdtContent>
+        </w:sdt>
       </w:tr>
       <w:tr>
         <w:trPr>
@@ -1597,96 +1586,12 @@
             <w:placeholder>
               <w:docPart w:val="CD2BC451BDF8405EBE3ACC7EDD7D3E98"/>
             </w:placeholder>
+            <w:showingPlcHdr/>
           </w:sdtPr>
-          <w:sdtEndPr/>
           <w:sdtContent>
             <w:tc>
               <w:tcPr>
                 <w:tcW w:w="3237" w:type="dxa"/>
-              </w:tcPr>
-              <w:p>
-                <w:pPr>
-                  <w:spacing w:before="0" w:after="0" w:line="240" w:lineRule="atLeast"/>
-                  <w:rPr>
-                    <w:rFonts w:asciiTheme="majorHAnsi" w:eastAsia="Calibri" w:hAnsiTheme="majorHAnsi" w:cstheme="majorHAnsi"/>
-                    <w:i/>
-                    <w:iCs/>
-                    <w:sz w:val="22"/>
-                    <w:szCs w:val="22"/>
-                    <w:lang w:val="es-ES"/>
-                  </w:rPr>
-                </w:pPr>
-                <w:proofErr w:type="spellStart"/>
-                <w:r>
-                  <w:rPr>
-                    <w:rFonts w:asciiTheme="majorHAnsi" w:eastAsia="Calibri" w:hAnsiTheme="majorHAnsi" w:cstheme="majorHAnsi"/>
-                    <w:i/>
-                    <w:iCs/>
-                    <w:sz w:val="22"/>
-                    <w:szCs w:val="22"/>
-                  </w:rPr>
-                  <w:t>manlavcor</w:t>
-                </w:r>
-                <w:proofErr w:type="spellEnd"/>
-              </w:p>
-            </w:tc>
-          </w:sdtContent>
-        </w:sdt>
-        <w:tc>
-          <w:tcPr>
-            <w:tcW w:w="1299" w:type="dxa"/>
-            <w:shd w:val="clear" w:color="auto" w:fill="D9D9D9" w:themeFill="background1" w:themeFillShade="D9"/>
-            <w:tcMar>
-              <w:top w:w="75" w:type="dxa"/>
-              <w:left w:w="75" w:type="dxa"/>
-              <w:bottom w:w="75" w:type="dxa"/>
-              <w:right w:w="75" w:type="dxa"/>
-            </w:tcMar>
-          </w:tcPr>
-          <w:p>
-            <w:pPr>
-              <w:spacing w:before="0" w:after="0" w:line="240" w:lineRule="atLeast"/>
-              <w:rPr>
-                <w:rFonts w:asciiTheme="majorHAnsi" w:eastAsia="Calibri Light" w:hAnsiTheme="majorHAnsi" w:cstheme="majorHAnsi"/>
-                <w:b/>
-                <w:bCs/>
-                <w:sz w:val="22"/>
-                <w:szCs w:val="22"/>
-              </w:rPr>
-            </w:pPr>
-            <w:r>
-              <w:rPr>
-                <w:rFonts w:asciiTheme="majorHAnsi" w:eastAsia="Calibri Light" w:hAnsiTheme="majorHAnsi" w:cstheme="majorHAnsi"/>
-                <w:b/>
-                <w:bCs/>
-                <w:sz w:val="22"/>
-                <w:szCs w:val="22"/>
-              </w:rPr>
-              <w:t>UVUS:</w:t>
-            </w:r>
-          </w:p>
-        </w:tc>
-        <w:sdt>
-          <w:sdtPr>
-            <w:rPr>
-              <w:rFonts w:asciiTheme="majorHAnsi" w:eastAsia="Calibri" w:hAnsiTheme="majorHAnsi" w:cstheme="majorHAnsi"/>
-              <w:i/>
-              <w:iCs/>
-              <w:sz w:val="22"/>
-              <w:szCs w:val="22"/>
-            </w:rPr>
-            <w:id w:val="-85692424"/>
-            <w:lock w:val="sdtLocked"/>
-            <w:placeholder>
-              <w:docPart w:val="62EED9D271B348F3B7941B79E8F1931F"/>
-            </w:placeholder>
-            <w:showingPlcHdr/>
-          </w:sdtPr>
-          <w:sdtEndPr/>
-          <w:sdtContent>
-            <w:tc>
-              <w:tcPr>
-                <w:tcW w:w="3209" w:type="dxa"/>
               </w:tcPr>
               <w:p>
                 <w:pPr>
@@ -1716,14 +1621,9 @@
             </w:tc>
           </w:sdtContent>
         </w:sdt>
-      </w:tr>
-      <w:tr>
-        <w:trPr>
-          <w:trHeight w:val="20"/>
-        </w:trPr>
         <w:tc>
           <w:tcPr>
-            <w:tcW w:w="1271" w:type="dxa"/>
+            <w:tcW w:w="1299" w:type="dxa"/>
             <w:shd w:val="clear" w:color="auto" w:fill="D9D9D9" w:themeFill="background1" w:themeFillShade="D9"/>
             <w:tcMar>
               <w:top w:w="75" w:type="dxa"/>
@@ -1751,7 +1651,7 @@
                 <w:sz w:val="22"/>
                 <w:szCs w:val="22"/>
               </w:rPr>
-              <w:t>Name:</w:t>
+              <w:t>UVUS:</w:t>
             </w:r>
           </w:p>
         </w:tc>
@@ -1764,17 +1664,16 @@
               <w:sz w:val="22"/>
               <w:szCs w:val="22"/>
             </w:rPr>
-            <w:id w:val="-809164589"/>
+            <w:id w:val="-85692424"/>
             <w:lock w:val="sdtLocked"/>
             <w:placeholder>
-              <w:docPart w:val="6EC4D74791DA4F97949C707E193398CF"/>
+              <w:docPart w:val="62EED9D271B348F3B7941B79E8F1931F"/>
             </w:placeholder>
           </w:sdtPr>
-          <w:sdtEndPr/>
           <w:sdtContent>
             <w:tc>
               <w:tcPr>
-                <w:tcW w:w="3237" w:type="dxa"/>
+                <w:tcW w:w="3209" w:type="dxa"/>
               </w:tcPr>
               <w:p>
                 <w:pPr>
@@ -1796,25 +1695,20 @@
                     <w:sz w:val="22"/>
                     <w:szCs w:val="22"/>
                   </w:rPr>
-                  <w:t>Lavado Corredera</w:t>
-                </w:r>
-                <w:r>
-                  <w:rPr>
-                    <w:rFonts w:asciiTheme="majorHAnsi" w:eastAsia="Calibri" w:hAnsiTheme="majorHAnsi" w:cstheme="majorHAnsi"/>
-                    <w:i/>
-                    <w:iCs/>
-                    <w:sz w:val="22"/>
-                    <w:szCs w:val="22"/>
-                  </w:rPr>
-                  <w:t>, Manuel</w:t>
+                  <w:t>manortper1</w:t>
                 </w:r>
               </w:p>
             </w:tc>
           </w:sdtContent>
         </w:sdt>
+      </w:tr>
+      <w:tr>
+        <w:trPr>
+          <w:trHeight w:val="20"/>
+        </w:trPr>
         <w:tc>
           <w:tcPr>
-            <w:tcW w:w="1299" w:type="dxa"/>
+            <w:tcW w:w="1271" w:type="dxa"/>
             <w:shd w:val="clear" w:color="auto" w:fill="D9D9D9" w:themeFill="background1" w:themeFillShade="D9"/>
             <w:tcMar>
               <w:top w:w="75" w:type="dxa"/>
@@ -1854,20 +1748,18 @@
               <w:iCs/>
               <w:sz w:val="22"/>
               <w:szCs w:val="22"/>
-              <w:lang w:val="es-ES"/>
             </w:rPr>
-            <w:id w:val="-913087229"/>
+            <w:id w:val="-809164589"/>
             <w:lock w:val="sdtLocked"/>
             <w:placeholder>
-              <w:docPart w:val="56B2D3D229D94BF1B0D97FF66FA23841"/>
+              <w:docPart w:val="6EC4D74791DA4F97949C707E193398CF"/>
             </w:placeholder>
             <w:showingPlcHdr/>
           </w:sdtPr>
-          <w:sdtEndPr/>
           <w:sdtContent>
             <w:tc>
               <w:tcPr>
-                <w:tcW w:w="3209" w:type="dxa"/>
+                <w:tcW w:w="3237" w:type="dxa"/>
               </w:tcPr>
               <w:p>
                 <w:pPr>
@@ -1897,14 +1789,9 @@
             </w:tc>
           </w:sdtContent>
         </w:sdt>
-      </w:tr>
-      <w:tr>
-        <w:trPr>
-          <w:trHeight w:val="20"/>
-        </w:trPr>
         <w:tc>
           <w:tcPr>
-            <w:tcW w:w="1271" w:type="dxa"/>
+            <w:tcW w:w="1299" w:type="dxa"/>
             <w:shd w:val="clear" w:color="auto" w:fill="D9D9D9" w:themeFill="background1" w:themeFillShade="D9"/>
             <w:tcMar>
               <w:top w:w="75" w:type="dxa"/>
@@ -1932,27 +1819,7 @@
                 <w:sz w:val="22"/>
                 <w:szCs w:val="22"/>
               </w:rPr>
-              <w:t>Roles</w:t>
-            </w:r>
-            <w:r>
-              <w:rPr>
-                <w:rFonts w:asciiTheme="majorHAnsi" w:eastAsia="Calibri Light" w:hAnsiTheme="majorHAnsi" w:cstheme="majorHAnsi"/>
-                <w:b/>
-                <w:bCs/>
-                <w:sz w:val="22"/>
-                <w:szCs w:val="22"/>
-              </w:rPr>
-              <w:t>*</w:t>
-            </w:r>
-            <w:r>
-              <w:rPr>
-                <w:rFonts w:asciiTheme="majorHAnsi" w:eastAsia="Calibri Light" w:hAnsiTheme="majorHAnsi" w:cstheme="majorHAnsi"/>
-                <w:b/>
-                <w:bCs/>
-                <w:sz w:val="22"/>
-                <w:szCs w:val="22"/>
-              </w:rPr>
-              <w:t>:</w:t>
+              <w:t>Name:</w:t>
             </w:r>
           </w:p>
         </w:tc>
@@ -1964,18 +1831,18 @@
               <w:iCs/>
               <w:sz w:val="22"/>
               <w:szCs w:val="22"/>
+              <w:lang w:val="es-ES"/>
             </w:rPr>
-            <w:id w:val="1048345149"/>
+            <w:id w:val="-913087229"/>
             <w:lock w:val="sdtLocked"/>
             <w:placeholder>
-              <w:docPart w:val="6B5FFBB2718245888FF8C980710E55F7"/>
+              <w:docPart w:val="56B2D3D229D94BF1B0D97FF66FA23841"/>
             </w:placeholder>
           </w:sdtPr>
-          <w:sdtEndPr/>
           <w:sdtContent>
             <w:tc>
               <w:tcPr>
-                <w:tcW w:w="3237" w:type="dxa"/>
+                <w:tcW w:w="3209" w:type="dxa"/>
               </w:tcPr>
               <w:p>
                 <w:pPr>
@@ -1996,16 +1863,22 @@
                     <w:iCs/>
                     <w:sz w:val="22"/>
                     <w:szCs w:val="22"/>
+                    <w:lang w:val="es-ES"/>
                   </w:rPr>
-                  <w:t>Developer, Tester</w:t>
+                  <w:t>Orta Pérez Manuel</w:t>
                 </w:r>
               </w:p>
             </w:tc>
           </w:sdtContent>
         </w:sdt>
+      </w:tr>
+      <w:tr>
+        <w:trPr>
+          <w:trHeight w:val="20"/>
+        </w:trPr>
         <w:tc>
           <w:tcPr>
-            <w:tcW w:w="1299" w:type="dxa"/>
+            <w:tcW w:w="1271" w:type="dxa"/>
             <w:shd w:val="clear" w:color="auto" w:fill="D9D9D9" w:themeFill="background1" w:themeFillShade="D9"/>
             <w:tcMar>
               <w:top w:w="75" w:type="dxa"/>
@@ -2066,18 +1939,17 @@
               <w:sz w:val="22"/>
               <w:szCs w:val="22"/>
             </w:rPr>
-            <w:id w:val="512575598"/>
+            <w:id w:val="1048345149"/>
             <w:lock w:val="sdtLocked"/>
             <w:placeholder>
-              <w:docPart w:val="236435531F2D4632BB7DCEAA5677A7DA"/>
+              <w:docPart w:val="6B5FFBB2718245888FF8C980710E55F7"/>
             </w:placeholder>
             <w:showingPlcHdr/>
           </w:sdtPr>
-          <w:sdtEndPr/>
           <w:sdtContent>
             <w:tc>
               <w:tcPr>
-                <w:tcW w:w="3209" w:type="dxa"/>
+                <w:tcW w:w="3237" w:type="dxa"/>
               </w:tcPr>
               <w:p>
                 <w:pPr>
@@ -2107,6 +1979,106 @@
             </w:tc>
           </w:sdtContent>
         </w:sdt>
+        <w:tc>
+          <w:tcPr>
+            <w:tcW w:w="1299" w:type="dxa"/>
+            <w:shd w:val="clear" w:color="auto" w:fill="D9D9D9" w:themeFill="background1" w:themeFillShade="D9"/>
+            <w:tcMar>
+              <w:top w:w="75" w:type="dxa"/>
+              <w:left w:w="75" w:type="dxa"/>
+              <w:bottom w:w="75" w:type="dxa"/>
+              <w:right w:w="75" w:type="dxa"/>
+            </w:tcMar>
+          </w:tcPr>
+          <w:p>
+            <w:pPr>
+              <w:spacing w:before="0" w:after="0" w:line="240" w:lineRule="atLeast"/>
+              <w:rPr>
+                <w:rFonts w:asciiTheme="majorHAnsi" w:eastAsia="Calibri Light" w:hAnsiTheme="majorHAnsi" w:cstheme="majorHAnsi"/>
+                <w:b/>
+                <w:bCs/>
+                <w:sz w:val="22"/>
+                <w:szCs w:val="22"/>
+              </w:rPr>
+            </w:pPr>
+            <w:r>
+              <w:rPr>
+                <w:rFonts w:asciiTheme="majorHAnsi" w:eastAsia="Calibri Light" w:hAnsiTheme="majorHAnsi" w:cstheme="majorHAnsi"/>
+                <w:b/>
+                <w:bCs/>
+                <w:sz w:val="22"/>
+                <w:szCs w:val="22"/>
+              </w:rPr>
+              <w:t>Roles</w:t>
+            </w:r>
+            <w:r>
+              <w:rPr>
+                <w:rFonts w:asciiTheme="majorHAnsi" w:eastAsia="Calibri Light" w:hAnsiTheme="majorHAnsi" w:cstheme="majorHAnsi"/>
+                <w:b/>
+                <w:bCs/>
+                <w:sz w:val="22"/>
+                <w:szCs w:val="22"/>
+              </w:rPr>
+              <w:t>*</w:t>
+            </w:r>
+            <w:r>
+              <w:rPr>
+                <w:rFonts w:asciiTheme="majorHAnsi" w:eastAsia="Calibri Light" w:hAnsiTheme="majorHAnsi" w:cstheme="majorHAnsi"/>
+                <w:b/>
+                <w:bCs/>
+                <w:sz w:val="22"/>
+                <w:szCs w:val="22"/>
+              </w:rPr>
+              <w:t>:</w:t>
+            </w:r>
+          </w:p>
+        </w:tc>
+        <w:sdt>
+          <w:sdtPr>
+            <w:rPr>
+              <w:rFonts w:asciiTheme="majorHAnsi" w:eastAsia="Calibri" w:hAnsiTheme="majorHAnsi" w:cstheme="majorHAnsi"/>
+              <w:i/>
+              <w:iCs/>
+              <w:sz w:val="22"/>
+              <w:szCs w:val="22"/>
+            </w:rPr>
+            <w:id w:val="512575598"/>
+            <w:lock w:val="sdtLocked"/>
+            <w:placeholder>
+              <w:docPart w:val="236435531F2D4632BB7DCEAA5677A7DA"/>
+            </w:placeholder>
+          </w:sdtPr>
+          <w:sdtContent>
+            <w:tc>
+              <w:tcPr>
+                <w:tcW w:w="3209" w:type="dxa"/>
+              </w:tcPr>
+              <w:p>
+                <w:pPr>
+                  <w:spacing w:before="0" w:after="0" w:line="240" w:lineRule="atLeast"/>
+                  <w:rPr>
+                    <w:rFonts w:asciiTheme="majorHAnsi" w:eastAsia="Calibri" w:hAnsiTheme="majorHAnsi" w:cstheme="majorHAnsi"/>
+                    <w:i/>
+                    <w:iCs/>
+                    <w:sz w:val="22"/>
+                    <w:szCs w:val="22"/>
+                    <w:lang w:val="es-ES"/>
+                  </w:rPr>
+                </w:pPr>
+                <w:r>
+                  <w:rPr>
+                    <w:rFonts w:asciiTheme="majorHAnsi" w:eastAsia="Calibri" w:hAnsiTheme="majorHAnsi" w:cstheme="majorHAnsi"/>
+                    <w:i/>
+                    <w:iCs/>
+                    <w:sz w:val="22"/>
+                    <w:szCs w:val="22"/>
+                  </w:rPr>
+                  <w:t>Developer, Tester</w:t>
+                </w:r>
+              </w:p>
+            </w:tc>
+          </w:sdtContent>
+        </w:sdt>
       </w:tr>
       <w:tr>
         <w:trPr>
@@ -2226,7 +2198,6 @@
             </w:placeholder>
             <w:showingPlcHdr/>
           </w:sdtPr>
-          <w:sdtEndPr/>
           <w:sdtContent>
             <w:tc>
               <w:tcPr>
@@ -2339,7 +2310,6 @@
             </w:placeholder>
             <w:showingPlcHdr/>
           </w:sdtPr>
-          <w:sdtEndPr/>
           <w:sdtContent>
             <w:tc>
               <w:tcPr>
@@ -2453,7 +2423,6 @@
             </w:placeholder>
             <w:showingPlcHdr/>
           </w:sdtPr>
-          <w:sdtEndPr/>
           <w:sdtContent>
             <w:tc>
               <w:tcPr>
@@ -2586,7 +2555,6 @@
             </w:placeholder>
             <w:showingPlcHdr/>
           </w:sdtPr>
-          <w:sdtEndPr/>
           <w:sdtContent>
             <w:tc>
               <w:tcPr>
@@ -2719,7 +2687,6 @@
                 </w:placeholder>
                 <w:showingPlcHdr/>
               </w:sdtPr>
-              <w:sdtEndPr/>
               <w:sdtContent>
                 <w:r>
                   <w:rPr>
@@ -2808,7 +2775,7 @@
 </file>
 
 <file path=word/numbering.xml><?xml version="1.0" encoding="utf-8"?>
-<w:numbering xmlns:wpc="http://schemas.microsoft.com/office/word/2010/wordprocessingCanvas" xmlns:cx="http://schemas.microsoft.com/office/drawing/2014/chartex" xmlns:cx1="http://schemas.microsoft.com/office/drawing/2015/9/8/chartex" xmlns:cx2="http://schemas.microsoft.com/office/drawing/2015/10/21/chartex" xmlns:cx3="http://schemas.microsoft.com/office/drawing/2016/5/9/chartex" xmlns:cx4="http://schemas.microsoft.com/office/drawing/2016/5/10/chartex" xmlns:cx5="http://schemas.microsoft.com/office/drawing/2016/5/11/chartex" xmlns:cx6="http://schemas.microsoft.com/office/drawing/2016/5/12/chartex" xmlns:cx7="http://schemas.microsoft.com/office/drawing/2016/5/13/chartex" xmlns:cx8="http://schemas.microsoft.com/office/drawing/2016/5/14/chartex" xmlns:mc="http://schemas.openxmlformats.org/markup-compatibility/2006" xmlns:aink="http://schemas.microsoft.com/office/drawing/2016/ink" xmlns:am3d="http://schemas.microsoft.com/office/drawing/2017/model3d" xmlns:o="urn:schemas-microsoft-com:office:office" xmlns:oel="http://schemas.microsoft.com/office/2019/extlst" xmlns:r="http://schemas.openxmlformats.org/officeDocument/2006/relationships" xmlns:m="http://schemas.openxmlformats.org/officeDocument/2006/math" xmlns:v="urn:schemas-microsoft-com:vml" xmlns:wp14="http://schemas.microsoft.com/office/word/2010/wordprocessingDrawing" xmlns:wp="http://schemas.openxmlformats.org/drawingml/2006/wordprocessingDrawing" xmlns:w10="urn:schemas-microsoft-com:office:word" xmlns:w="http://schemas.openxmlformats.org/wordprocessingml/2006/main" xmlns:w14="http://schemas.microsoft.com/office/word/2010/wordml" xmlns:w15="http://schemas.microsoft.com/office/word/2012/wordml" xmlns:w16cex="http://schemas.microsoft.com/office/word/2018/wordml/cex" xmlns:w16cid="http://schemas.microsoft.com/office/word/2016/wordml/cid" xmlns:w16="http://schemas.microsoft.com/office/word/2018/wordml" xmlns:w16sdtdh="http://schemas.microsoft.com/office/word/2020/wordml/sdtdatahash" xmlns:w16se="http://schemas.microsoft.com/office/word/2015/wordml/symex" xmlns:wpg="http://schemas.microsoft.com/office/word/2010/wordprocessingGroup" xmlns:wpi="http://schemas.microsoft.com/office/word/2010/wordprocessingInk" xmlns:wne="http://schemas.microsoft.com/office/word/2006/wordml" xmlns:wps="http://schemas.microsoft.com/office/word/2010/wordprocessingShape" mc:Ignorable="w14 w15 w16se w16cid w16 w16cex w16sdtdh wp14">
+<w:numbering xmlns:wpc="http://schemas.microsoft.com/office/word/2010/wordprocessingCanvas" xmlns:cx="http://schemas.microsoft.com/office/drawing/2014/chartex" xmlns:cx1="http://schemas.microsoft.com/office/drawing/2015/9/8/chartex" xmlns:cx2="http://schemas.microsoft.com/office/drawing/2015/10/21/chartex" xmlns:cx3="http://schemas.microsoft.com/office/drawing/2016/5/9/chartex" xmlns:cx4="http://schemas.microsoft.com/office/drawing/2016/5/10/chartex" xmlns:cx5="http://schemas.microsoft.com/office/drawing/2016/5/11/chartex" xmlns:cx6="http://schemas.microsoft.com/office/drawing/2016/5/12/chartex" xmlns:cx7="http://schemas.microsoft.com/office/drawing/2016/5/13/chartex" xmlns:cx8="http://schemas.microsoft.com/office/drawing/2016/5/14/chartex" xmlns:mc="http://schemas.openxmlformats.org/markup-compatibility/2006" xmlns:aink="http://schemas.microsoft.com/office/drawing/2016/ink" xmlns:am3d="http://schemas.microsoft.com/office/drawing/2017/model3d" xmlns:o="urn:schemas-microsoft-com:office:office" xmlns:oel="http://schemas.microsoft.com/office/2019/extlst" xmlns:r="http://schemas.openxmlformats.org/officeDocument/2006/relationships" xmlns:m="http://schemas.openxmlformats.org/officeDocument/2006/math" xmlns:v="urn:schemas-microsoft-com:vml" xmlns:wp14="http://schemas.microsoft.com/office/word/2010/wordprocessingDrawing" xmlns:wp="http://schemas.openxmlformats.org/drawingml/2006/wordprocessingDrawing" xmlns:w10="urn:schemas-microsoft-com:office:word" xmlns:w="http://schemas.openxmlformats.org/wordprocessingml/2006/main" xmlns:w14="http://schemas.microsoft.com/office/word/2010/wordml" xmlns:w15="http://schemas.microsoft.com/office/word/2012/wordml" xmlns:w16cex="http://schemas.microsoft.com/office/word/2018/wordml/cex" xmlns:w16cid="http://schemas.microsoft.com/office/word/2016/wordml/cid" xmlns:w16="http://schemas.microsoft.com/office/word/2018/wordml" xmlns:w16du="http://schemas.microsoft.com/office/word/2023/wordml/word16du" xmlns:w16sdtdh="http://schemas.microsoft.com/office/word/2020/wordml/sdtdatahash" xmlns:w16sdtfl="http://schemas.microsoft.com/office/word/2024/wordml/sdtformatlock" xmlns:w16se="http://schemas.microsoft.com/office/word/2015/wordml/symex" xmlns:wpg="http://schemas.microsoft.com/office/word/2010/wordprocessingGroup" xmlns:wpi="http://schemas.microsoft.com/office/word/2010/wordprocessingInk" xmlns:wne="http://schemas.microsoft.com/office/word/2006/wordml" xmlns:wps="http://schemas.microsoft.com/office/word/2010/wordprocessingShape" mc:Ignorable="w14 w15 w16se w16cid w16 w16cex w16sdtdh w16sdtfl w16du wp14">
   <w:abstractNum w:abstractNumId="0" w15:restartNumberingAfterBreak="0">
     <w:nsid w:val="FFFFFF88"/>
     <w:multiLevelType w:val="singleLevel"/>
@@ -3670,7 +3637,7 @@
 </file>
 
 <file path=word/styles.xml><?xml version="1.0" encoding="utf-8"?>
-<w:styles xmlns:mc="http://schemas.openxmlformats.org/markup-compatibility/2006" xmlns:r="http://schemas.openxmlformats.org/officeDocument/2006/relationships" xmlns:w="http://schemas.openxmlformats.org/wordprocessingml/2006/main" xmlns:w14="http://schemas.microsoft.com/office/word/2010/wordml" xmlns:w15="http://schemas.microsoft.com/office/word/2012/wordml" xmlns:w16cex="http://schemas.microsoft.com/office/word/2018/wordml/cex" xmlns:w16cid="http://schemas.microsoft.com/office/word/2016/wordml/cid" xmlns:w16="http://schemas.microsoft.com/office/word/2018/wordml" xmlns:w16sdtdh="http://schemas.microsoft.com/office/word/2020/wordml/sdtdatahash" xmlns:w16se="http://schemas.microsoft.com/office/word/2015/wordml/symex" mc:Ignorable="w14 w15 w16se w16cid w16 w16cex w16sdtdh">
+<w:styles xmlns:mc="http://schemas.openxmlformats.org/markup-compatibility/2006" xmlns:r="http://schemas.openxmlformats.org/officeDocument/2006/relationships" xmlns:w="http://schemas.openxmlformats.org/wordprocessingml/2006/main" xmlns:w14="http://schemas.microsoft.com/office/word/2010/wordml" xmlns:w15="http://schemas.microsoft.com/office/word/2012/wordml" xmlns:w16cex="http://schemas.microsoft.com/office/word/2018/wordml/cex" xmlns:w16cid="http://schemas.microsoft.com/office/word/2016/wordml/cid" xmlns:w16="http://schemas.microsoft.com/office/word/2018/wordml" xmlns:w16du="http://schemas.microsoft.com/office/word/2023/wordml/word16du" xmlns:w16sdtdh="http://schemas.microsoft.com/office/word/2020/wordml/sdtdatahash" xmlns:w16sdtfl="http://schemas.microsoft.com/office/word/2024/wordml/sdtformatlock" xmlns:w16se="http://schemas.microsoft.com/office/word/2015/wordml/symex" mc:Ignorable="w14 w15 w16se w16cid w16 w16cex w16sdtdh w16sdtfl w16du">
   <w:docDefaults>
     <w:rPrDefault>
       <w:rPr>
@@ -4440,7 +4407,7 @@
       <w:ind w:left="567" w:hanging="567"/>
     </w:pPr>
   </w:style>
-  <w:style w:type="character" w:styleId="Textoennegrita">
+  <w:style w:type="character" w:styleId="Fuerte">
     <w:name w:val="Strong"/>
     <w:basedOn w:val="Fuentedeprrafopredeter"/>
     <w:uiPriority w:val="22"/>
@@ -4593,7 +4560,7 @@
 </file>
 
 <file path=word/glossary/document.xml><?xml version="1.0" encoding="utf-8"?>
-<w:glossaryDocument xmlns:wpc="http://schemas.microsoft.com/office/word/2010/wordprocessingCanvas" xmlns:cx="http://schemas.microsoft.com/office/drawing/2014/chartex" xmlns:cx1="http://schemas.microsoft.com/office/drawing/2015/9/8/chartex" xmlns:cx2="http://schemas.microsoft.com/office/drawing/2015/10/21/chartex" xmlns:cx3="http://schemas.microsoft.com/office/drawing/2016/5/9/chartex" xmlns:cx4="http://schemas.microsoft.com/office/drawing/2016/5/10/chartex" xmlns:cx5="http://schemas.microsoft.com/office/drawing/2016/5/11/chartex" xmlns:cx6="http://schemas.microsoft.com/office/drawing/2016/5/12/chartex" xmlns:cx7="http://schemas.microsoft.com/office/drawing/2016/5/13/chartex" xmlns:cx8="http://schemas.microsoft.com/office/drawing/2016/5/14/chartex" xmlns:mc="http://schemas.openxmlformats.org/markup-compatibility/2006" xmlns:aink="http://schemas.microsoft.com/office/drawing/2016/ink" xmlns:am3d="http://schemas.microsoft.com/office/drawing/2017/model3d" xmlns:o="urn:schemas-microsoft-com:office:office" xmlns:oel="http://schemas.microsoft.com/office/2019/extlst" xmlns:r="http://schemas.openxmlformats.org/officeDocument/2006/relationships" xmlns:m="http://schemas.openxmlformats.org/officeDocument/2006/math" xmlns:v="urn:schemas-microsoft-com:vml" xmlns:wp14="http://schemas.microsoft.com/office/word/2010/wordprocessingDrawing" xmlns:wp="http://schemas.openxmlformats.org/drawingml/2006/wordprocessingDrawing" xmlns:w10="urn:schemas-microsoft-com:office:word" xmlns:w="http://schemas.openxmlformats.org/wordprocessingml/2006/main" xmlns:w14="http://schemas.microsoft.com/office/word/2010/wordml" xmlns:w15="http://schemas.microsoft.com/office/word/2012/wordml" xmlns:w16cex="http://schemas.microsoft.com/office/word/2018/wordml/cex" xmlns:w16cid="http://schemas.microsoft.com/office/word/2016/wordml/cid" xmlns:w16="http://schemas.microsoft.com/office/word/2018/wordml" xmlns:w16sdtdh="http://schemas.microsoft.com/office/word/2020/wordml/sdtdatahash" xmlns:w16se="http://schemas.microsoft.com/office/word/2015/wordml/symex" xmlns:wpg="http://schemas.microsoft.com/office/word/2010/wordprocessingGroup" xmlns:wpi="http://schemas.microsoft.com/office/word/2010/wordprocessingInk" xmlns:wne="http://schemas.microsoft.com/office/word/2006/wordml" xmlns:wps="http://schemas.microsoft.com/office/word/2010/wordprocessingShape" mc:Ignorable="w14 w15 w16se w16cid w16 w16cex w16sdtdh wp14">
+<w:glossaryDocument xmlns:wpc="http://schemas.microsoft.com/office/word/2010/wordprocessingCanvas" xmlns:cx="http://schemas.microsoft.com/office/drawing/2014/chartex" xmlns:cx1="http://schemas.microsoft.com/office/drawing/2015/9/8/chartex" xmlns:cx2="http://schemas.microsoft.com/office/drawing/2015/10/21/chartex" xmlns:cx3="http://schemas.microsoft.com/office/drawing/2016/5/9/chartex" xmlns:cx4="http://schemas.microsoft.com/office/drawing/2016/5/10/chartex" xmlns:cx5="http://schemas.microsoft.com/office/drawing/2016/5/11/chartex" xmlns:cx6="http://schemas.microsoft.com/office/drawing/2016/5/12/chartex" xmlns:cx7="http://schemas.microsoft.com/office/drawing/2016/5/13/chartex" xmlns:cx8="http://schemas.microsoft.com/office/drawing/2016/5/14/chartex" xmlns:mc="http://schemas.openxmlformats.org/markup-compatibility/2006" xmlns:aink="http://schemas.microsoft.com/office/drawing/2016/ink" xmlns:am3d="http://schemas.microsoft.com/office/drawing/2017/model3d" xmlns:o="urn:schemas-microsoft-com:office:office" xmlns:oel="http://schemas.microsoft.com/office/2019/extlst" xmlns:r="http://schemas.openxmlformats.org/officeDocument/2006/relationships" xmlns:m="http://schemas.openxmlformats.org/officeDocument/2006/math" xmlns:v="urn:schemas-microsoft-com:vml" xmlns:wp14="http://schemas.microsoft.com/office/word/2010/wordprocessingDrawing" xmlns:wp="http://schemas.openxmlformats.org/drawingml/2006/wordprocessingDrawing" xmlns:w10="urn:schemas-microsoft-com:office:word" xmlns:w="http://schemas.openxmlformats.org/wordprocessingml/2006/main" xmlns:w14="http://schemas.microsoft.com/office/word/2010/wordml" xmlns:w15="http://schemas.microsoft.com/office/word/2012/wordml" xmlns:w16cex="http://schemas.microsoft.com/office/word/2018/wordml/cex" xmlns:w16cid="http://schemas.microsoft.com/office/word/2016/wordml/cid" xmlns:w16="http://schemas.microsoft.com/office/word/2018/wordml" xmlns:w16du="http://schemas.microsoft.com/office/word/2023/wordml/word16du" xmlns:w16sdtdh="http://schemas.microsoft.com/office/word/2020/wordml/sdtdatahash" xmlns:w16sdtfl="http://schemas.microsoft.com/office/word/2024/wordml/sdtformatlock" xmlns:w16se="http://schemas.microsoft.com/office/word/2015/wordml/symex" xmlns:wpg="http://schemas.microsoft.com/office/word/2010/wordprocessingGroup" xmlns:wpi="http://schemas.microsoft.com/office/word/2010/wordprocessingInk" xmlns:wne="http://schemas.microsoft.com/office/word/2006/wordml" xmlns:wps="http://schemas.microsoft.com/office/word/2010/wordprocessingShape" mc:Ignorable="w14 w15 w16se w16cid w16 w16cex w16sdtdh w16sdtfl w16du wp14">
   <w:docParts>
     <w:docPart>
       <w:docPartPr>
@@ -5339,7 +5306,7 @@
 </file>
 
 <file path=word/glossary/fontTable.xml><?xml version="1.0" encoding="utf-8"?>
-<w:fonts xmlns:mc="http://schemas.openxmlformats.org/markup-compatibility/2006" xmlns:r="http://schemas.openxmlformats.org/officeDocument/2006/relationships" xmlns:w="http://schemas.openxmlformats.org/wordprocessingml/2006/main" xmlns:w14="http://schemas.microsoft.com/office/word/2010/wordml" xmlns:w15="http://schemas.microsoft.com/office/word/2012/wordml" xmlns:w16cex="http://schemas.microsoft.com/office/word/2018/wordml/cex" xmlns:w16cid="http://schemas.microsoft.com/office/word/2016/wordml/cid" xmlns:w16="http://schemas.microsoft.com/office/word/2018/wordml" xmlns:w16sdtdh="http://schemas.microsoft.com/office/word/2020/wordml/sdtdatahash" xmlns:w16se="http://schemas.microsoft.com/office/word/2015/wordml/symex" mc:Ignorable="w14 w15 w16se w16cid w16 w16cex w16sdtdh">
+<w:fonts xmlns:mc="http://schemas.openxmlformats.org/markup-compatibility/2006" xmlns:r="http://schemas.openxmlformats.org/officeDocument/2006/relationships" xmlns:w="http://schemas.openxmlformats.org/wordprocessingml/2006/main" xmlns:w14="http://schemas.microsoft.com/office/word/2010/wordml" xmlns:w15="http://schemas.microsoft.com/office/word/2012/wordml" xmlns:w16cex="http://schemas.microsoft.com/office/word/2018/wordml/cex" xmlns:w16cid="http://schemas.microsoft.com/office/word/2016/wordml/cid" xmlns:w16="http://schemas.microsoft.com/office/word/2018/wordml" xmlns:w16du="http://schemas.microsoft.com/office/word/2023/wordml/word16du" xmlns:w16sdtdh="http://schemas.microsoft.com/office/word/2020/wordml/sdtdatahash" xmlns:w16sdtfl="http://schemas.microsoft.com/office/word/2024/wordml/sdtformatlock" xmlns:w16se="http://schemas.microsoft.com/office/word/2015/wordml/symex" mc:Ignorable="w14 w15 w16se w16cid w16 w16cex w16sdtdh w16sdtfl w16du">
   <w:font w:name="Calibri Light">
     <w:panose1 w:val="020F0302020204030204"/>
     <w:charset w:val="00"/>
@@ -5421,7 +5388,7 @@
 </file>
 
 <file path=word/glossary/settings.xml><?xml version="1.0" encoding="utf-8"?>
-<w:settings xmlns:mc="http://schemas.openxmlformats.org/markup-compatibility/2006" xmlns:o="urn:schemas-microsoft-com:office:office" xmlns:r="http://schemas.openxmlformats.org/officeDocument/2006/relationships" xmlns:m="http://schemas.openxmlformats.org/officeDocument/2006/math" xmlns:v="urn:schemas-microsoft-com:vml" xmlns:w10="urn:schemas-microsoft-com:office:word" xmlns:w="http://schemas.openxmlformats.org/wordprocessingml/2006/main" xmlns:w14="http://schemas.microsoft.com/office/word/2010/wordml" xmlns:w15="http://schemas.microsoft.com/office/word/2012/wordml" xmlns:w16cex="http://schemas.microsoft.com/office/word/2018/wordml/cex" xmlns:w16cid="http://schemas.microsoft.com/office/word/2016/wordml/cid" xmlns:w16="http://schemas.microsoft.com/office/word/2018/wordml" xmlns:w16sdtdh="http://schemas.microsoft.com/office/word/2020/wordml/sdtdatahash" xmlns:w16se="http://schemas.microsoft.com/office/word/2015/wordml/symex" xmlns:sl="http://schemas.openxmlformats.org/schemaLibrary/2006/main" mc:Ignorable="w14 w15 w16se w16cid w16 w16cex w16sdtdh">
+<w:settings xmlns:mc="http://schemas.openxmlformats.org/markup-compatibility/2006" xmlns:o="urn:schemas-microsoft-com:office:office" xmlns:r="http://schemas.openxmlformats.org/officeDocument/2006/relationships" xmlns:m="http://schemas.openxmlformats.org/officeDocument/2006/math" xmlns:v="urn:schemas-microsoft-com:vml" xmlns:w10="urn:schemas-microsoft-com:office:word" xmlns:w="http://schemas.openxmlformats.org/wordprocessingml/2006/main" xmlns:w14="http://schemas.microsoft.com/office/word/2010/wordml" xmlns:w15="http://schemas.microsoft.com/office/word/2012/wordml" xmlns:w16cex="http://schemas.microsoft.com/office/word/2018/wordml/cex" xmlns:w16cid="http://schemas.microsoft.com/office/word/2016/wordml/cid" xmlns:w16="http://schemas.microsoft.com/office/word/2018/wordml" xmlns:w16du="http://schemas.microsoft.com/office/word/2023/wordml/word16du" xmlns:w16sdtdh="http://schemas.microsoft.com/office/word/2020/wordml/sdtdatahash" xmlns:w16sdtfl="http://schemas.microsoft.com/office/word/2024/wordml/sdtformatlock" xmlns:w16se="http://schemas.microsoft.com/office/word/2015/wordml/symex" xmlns:sl="http://schemas.openxmlformats.org/schemaLibrary/2006/main" mc:Ignorable="w14 w15 w16se w16cid w16 w16cex w16sdtdh w16sdtfl w16du">
   <w:view w:val="normal"/>
   <w:revisionView w:markup="0" w:insDel="0" w:formatting="0" w:inkAnnotations="0"/>
   <w:defaultTabStop w:val="720"/>
@@ -5444,7 +5411,9 @@
     <w:rsid w:val="00212213"/>
     <w:rsid w:val="00213D82"/>
     <w:rsid w:val="002450C4"/>
+    <w:rsid w:val="002751A7"/>
     <w:rsid w:val="00314F21"/>
+    <w:rsid w:val="0042585B"/>
     <w:rsid w:val="004C28F8"/>
     <w:rsid w:val="00620AAC"/>
     <w:rsid w:val="00743CC5"/>
@@ -5457,12 +5426,10 @@
     <w:rsid w:val="00976D04"/>
     <w:rsid w:val="0098088C"/>
     <w:rsid w:val="00AB68CA"/>
-    <w:rsid w:val="00AE4C0B"/>
     <w:rsid w:val="00B15BBC"/>
     <w:rsid w:val="00B847D5"/>
     <w:rsid w:val="00BA349C"/>
     <w:rsid w:val="00C1468D"/>
-    <w:rsid w:val="00C80108"/>
     <w:rsid w:val="00C84515"/>
     <w:rsid w:val="00C919A2"/>
     <w:rsid w:val="00CE21C4"/>
@@ -5495,7 +5462,7 @@
 </file>
 
 <file path=word/glossary/styles.xml><?xml version="1.0" encoding="utf-8"?>
-<w:styles xmlns:mc="http://schemas.openxmlformats.org/markup-compatibility/2006" xmlns:r="http://schemas.openxmlformats.org/officeDocument/2006/relationships" xmlns:w="http://schemas.openxmlformats.org/wordprocessingml/2006/main" xmlns:w14="http://schemas.microsoft.com/office/word/2010/wordml" xmlns:w15="http://schemas.microsoft.com/office/word/2012/wordml" xmlns:w16cex="http://schemas.microsoft.com/office/word/2018/wordml/cex" xmlns:w16cid="http://schemas.microsoft.com/office/word/2016/wordml/cid" xmlns:w16="http://schemas.microsoft.com/office/word/2018/wordml" xmlns:w16sdtdh="http://schemas.microsoft.com/office/word/2020/wordml/sdtdatahash" xmlns:w16se="http://schemas.microsoft.com/office/word/2015/wordml/symex" mc:Ignorable="w14 w15 w16se w16cid w16 w16cex w16sdtdh">
+<w:styles xmlns:mc="http://schemas.openxmlformats.org/markup-compatibility/2006" xmlns:r="http://schemas.openxmlformats.org/officeDocument/2006/relationships" xmlns:w="http://schemas.openxmlformats.org/wordprocessingml/2006/main" xmlns:w14="http://schemas.microsoft.com/office/word/2010/wordml" xmlns:w15="http://schemas.microsoft.com/office/word/2012/wordml" xmlns:w16cex="http://schemas.microsoft.com/office/word/2018/wordml/cex" xmlns:w16cid="http://schemas.microsoft.com/office/word/2016/wordml/cid" xmlns:w16="http://schemas.microsoft.com/office/word/2018/wordml" xmlns:w16du="http://schemas.microsoft.com/office/word/2023/wordml/word16du" xmlns:w16sdtdh="http://schemas.microsoft.com/office/word/2020/wordml/sdtdatahash" xmlns:w16sdtfl="http://schemas.microsoft.com/office/word/2024/wordml/sdtformatlock" xmlns:w16se="http://schemas.microsoft.com/office/word/2015/wordml/symex" mc:Ignorable="w14 w15 w16se w16cid w16 w16cex w16sdtdh w16sdtfl w16du">
   <w:docDefaults>
     <w:rPrDefault>
       <w:rPr>
@@ -6220,7 +6187,7 @@
 </file>
 
 <file path=word/glossary/webSettings.xml><?xml version="1.0" encoding="utf-8"?>
-<w:webSettings xmlns:mc="http://schemas.openxmlformats.org/markup-compatibility/2006" xmlns:r="http://schemas.openxmlformats.org/officeDocument/2006/relationships" xmlns:w="http://schemas.openxmlformats.org/wordprocessingml/2006/main" xmlns:w14="http://schemas.microsoft.com/office/word/2010/wordml" xmlns:w15="http://schemas.microsoft.com/office/word/2012/wordml" xmlns:w16cex="http://schemas.microsoft.com/office/word/2018/wordml/cex" xmlns:w16cid="http://schemas.microsoft.com/office/word/2016/wordml/cid" xmlns:w16="http://schemas.microsoft.com/office/word/2018/wordml" xmlns:w16sdtdh="http://schemas.microsoft.com/office/word/2020/wordml/sdtdatahash" xmlns:w16se="http://schemas.microsoft.com/office/word/2015/wordml/symex" mc:Ignorable="w14 w15 w16se w16cid w16 w16cex w16sdtdh">
+<w:webSettings xmlns:mc="http://schemas.openxmlformats.org/markup-compatibility/2006" xmlns:r="http://schemas.openxmlformats.org/officeDocument/2006/relationships" xmlns:w="http://schemas.openxmlformats.org/wordprocessingml/2006/main" xmlns:w14="http://schemas.microsoft.com/office/word/2010/wordml" xmlns:w15="http://schemas.microsoft.com/office/word/2012/wordml" xmlns:w16cex="http://schemas.microsoft.com/office/word/2018/wordml/cex" xmlns:w16cid="http://schemas.microsoft.com/office/word/2016/wordml/cid" xmlns:w16="http://schemas.microsoft.com/office/word/2018/wordml" xmlns:w16du="http://schemas.microsoft.com/office/word/2023/wordml/word16du" xmlns:w16sdtdh="http://schemas.microsoft.com/office/word/2020/wordml/sdtdatahash" xmlns:w16sdtfl="http://schemas.microsoft.com/office/word/2024/wordml/sdtformatlock" xmlns:w16se="http://schemas.microsoft.com/office/word/2015/wordml/symex" mc:Ignorable="w14 w15 w16se w16cid w16 w16cex w16sdtdh w16sdtfl w16du">
   <w:optimizeForBrowser/>
   <w:allowPNG/>
 </w:webSettings>

</xml_diff>